<commit_message>
git 3,4 day notes added
</commit_message>
<xml_diff>
--- a/Git.docx
+++ b/Git.docx
@@ -621,7 +621,25 @@
           <w:sz w:val="36"/>
           <w:szCs w:val="36"/>
         </w:rPr>
-        <w:t>Here we have a local repository installed on every team members machine and</w:t>
+        <w:t xml:space="preserve">Here we have a local repository installed on every team </w:t>
+      </w:r>
+      <w:proofErr w:type="gramStart"/>
+      <w:r>
+        <w:rPr>
+          <w:rFonts w:ascii="Times New Roman" w:hAnsi="Times New Roman" w:cs="Times New Roman"/>
+          <w:sz w:val="36"/>
+          <w:szCs w:val="36"/>
+        </w:rPr>
+        <w:t>members</w:t>
+      </w:r>
+      <w:proofErr w:type="gramEnd"/>
+      <w:r>
+        <w:rPr>
+          <w:rFonts w:ascii="Times New Roman" w:hAnsi="Times New Roman" w:cs="Times New Roman"/>
+          <w:sz w:val="36"/>
+          <w:szCs w:val="36"/>
+        </w:rPr>
+        <w:t xml:space="preserve"> machine and</w:t>
       </w:r>
     </w:p>
     <w:p>
@@ -767,7 +785,25 @@
           <w:sz w:val="36"/>
           <w:szCs w:val="36"/>
         </w:rPr>
-        <w:t>2 Download git for windows</w:t>
+        <w:t xml:space="preserve">2 Download </w:t>
+      </w:r>
+      <w:proofErr w:type="gramStart"/>
+      <w:r>
+        <w:rPr>
+          <w:rFonts w:ascii="Times New Roman" w:hAnsi="Times New Roman" w:cs="Times New Roman"/>
+          <w:sz w:val="36"/>
+          <w:szCs w:val="36"/>
+        </w:rPr>
+        <w:t>git</w:t>
+      </w:r>
+      <w:proofErr w:type="gramEnd"/>
+      <w:r>
+        <w:rPr>
+          <w:rFonts w:ascii="Times New Roman" w:hAnsi="Times New Roman" w:cs="Times New Roman"/>
+          <w:sz w:val="36"/>
+          <w:szCs w:val="36"/>
+        </w:rPr>
+        <w:t xml:space="preserve"> for windows</w:t>
       </w:r>
     </w:p>
     <w:p>
@@ -803,7 +839,25 @@
           <w:sz w:val="36"/>
           <w:szCs w:val="36"/>
         </w:rPr>
-        <w:t xml:space="preserve">4 Once git is installed we get an application called </w:t>
+        <w:t xml:space="preserve">4 Once </w:t>
+      </w:r>
+      <w:proofErr w:type="gramStart"/>
+      <w:r>
+        <w:rPr>
+          <w:rFonts w:ascii="Times New Roman" w:hAnsi="Times New Roman" w:cs="Times New Roman"/>
+          <w:sz w:val="36"/>
+          <w:szCs w:val="36"/>
+        </w:rPr>
+        <w:t>git</w:t>
+      </w:r>
+      <w:proofErr w:type="gramEnd"/>
+      <w:r>
+        <w:rPr>
+          <w:rFonts w:ascii="Times New Roman" w:hAnsi="Times New Roman" w:cs="Times New Roman"/>
+          <w:sz w:val="36"/>
+          <w:szCs w:val="36"/>
+        </w:rPr>
+        <w:t xml:space="preserve"> is installed we get an application called </w:t>
       </w:r>
       <w:proofErr w:type="spellStart"/>
       <w:r>
@@ -1302,6 +1356,7 @@
         <w:t xml:space="preserve">git config --global </w:t>
       </w:r>
       <w:proofErr w:type="spellStart"/>
+      <w:proofErr w:type="gramStart"/>
       <w:r>
         <w:rPr>
           <w:rFonts w:ascii="Times New Roman" w:hAnsi="Times New Roman" w:cs="Times New Roman"/>
@@ -1311,6 +1366,7 @@
         <w:t>user.email</w:t>
       </w:r>
       <w:proofErr w:type="spellEnd"/>
+      <w:proofErr w:type="gramEnd"/>
       <w:r>
         <w:rPr>
           <w:rFonts w:ascii="Times New Roman" w:hAnsi="Times New Roman" w:cs="Times New Roman"/>
@@ -1363,7 +1419,25 @@
           <w:sz w:val="36"/>
           <w:szCs w:val="36"/>
         </w:rPr>
-        <w:t>git config --global  --list</w:t>
+        <w:t>git config --</w:t>
+      </w:r>
+      <w:proofErr w:type="gramStart"/>
+      <w:r>
+        <w:rPr>
+          <w:rFonts w:ascii="Times New Roman" w:hAnsi="Times New Roman" w:cs="Times New Roman"/>
+          <w:sz w:val="36"/>
+          <w:szCs w:val="36"/>
+        </w:rPr>
+        <w:t>global  --</w:t>
+      </w:r>
+      <w:proofErr w:type="gramEnd"/>
+      <w:r>
+        <w:rPr>
+          <w:rFonts w:ascii="Times New Roman" w:hAnsi="Times New Roman" w:cs="Times New Roman"/>
+          <w:sz w:val="36"/>
+          <w:szCs w:val="36"/>
+        </w:rPr>
+        <w:t>list</w:t>
       </w:r>
     </w:p>
     <w:p>
@@ -1771,7 +1845,25 @@
           <w:sz w:val="36"/>
           <w:szCs w:val="36"/>
         </w:rPr>
-        <w:t xml:space="preserve">  This command will create a hidden folder called as ".git" where it </w:t>
+        <w:t xml:space="preserve">  This command will create a hidden folder called as </w:t>
+      </w:r>
+      <w:proofErr w:type="gramStart"/>
+      <w:r>
+        <w:rPr>
+          <w:rFonts w:ascii="Times New Roman" w:hAnsi="Times New Roman" w:cs="Times New Roman"/>
+          <w:sz w:val="36"/>
+          <w:szCs w:val="36"/>
+        </w:rPr>
+        <w:t>".git</w:t>
+      </w:r>
+      <w:proofErr w:type="gramEnd"/>
+      <w:r>
+        <w:rPr>
+          <w:rFonts w:ascii="Times New Roman" w:hAnsi="Times New Roman" w:cs="Times New Roman"/>
+          <w:sz w:val="36"/>
+          <w:szCs w:val="36"/>
+        </w:rPr>
+        <w:t xml:space="preserve">" where it </w:t>
       </w:r>
     </w:p>
     <w:p>
@@ -1817,25 +1909,61 @@
           <w:sz w:val="36"/>
           <w:szCs w:val="36"/>
         </w:rPr>
-        <w:t>2 To send a files from working directory to staging area</w:t>
-      </w:r>
-    </w:p>
-    <w:p>
-      <w:pPr>
-        <w:jc w:val="both"/>
-        <w:rPr>
-          <w:rFonts w:ascii="Times New Roman" w:hAnsi="Times New Roman" w:cs="Times New Roman"/>
-          <w:sz w:val="36"/>
-          <w:szCs w:val="36"/>
-        </w:rPr>
-      </w:pPr>
-      <w:r>
-        <w:rPr>
-          <w:rFonts w:ascii="Times New Roman" w:hAnsi="Times New Roman" w:cs="Times New Roman"/>
-          <w:sz w:val="36"/>
-          <w:szCs w:val="36"/>
-        </w:rPr>
-        <w:t xml:space="preserve">  git add filename</w:t>
+        <w:t xml:space="preserve">2 To send a </w:t>
+      </w:r>
+      <w:proofErr w:type="gramStart"/>
+      <w:r>
+        <w:rPr>
+          <w:rFonts w:ascii="Times New Roman" w:hAnsi="Times New Roman" w:cs="Times New Roman"/>
+          <w:sz w:val="36"/>
+          <w:szCs w:val="36"/>
+        </w:rPr>
+        <w:t>files</w:t>
+      </w:r>
+      <w:proofErr w:type="gramEnd"/>
+      <w:r>
+        <w:rPr>
+          <w:rFonts w:ascii="Times New Roman" w:hAnsi="Times New Roman" w:cs="Times New Roman"/>
+          <w:sz w:val="36"/>
+          <w:szCs w:val="36"/>
+        </w:rPr>
+        <w:t xml:space="preserve"> from working directory to staging area</w:t>
+      </w:r>
+    </w:p>
+    <w:p>
+      <w:pPr>
+        <w:jc w:val="both"/>
+        <w:rPr>
+          <w:rFonts w:ascii="Times New Roman" w:hAnsi="Times New Roman" w:cs="Times New Roman"/>
+          <w:sz w:val="36"/>
+          <w:szCs w:val="36"/>
+        </w:rPr>
+      </w:pPr>
+      <w:r>
+        <w:rPr>
+          <w:rFonts w:ascii="Times New Roman" w:hAnsi="Times New Roman" w:cs="Times New Roman"/>
+          <w:sz w:val="36"/>
+          <w:szCs w:val="36"/>
+        </w:rPr>
+        <w:t xml:space="preserve">  </w:t>
+      </w:r>
+      <w:proofErr w:type="gramStart"/>
+      <w:r>
+        <w:rPr>
+          <w:rFonts w:ascii="Times New Roman" w:hAnsi="Times New Roman" w:cs="Times New Roman"/>
+          <w:sz w:val="36"/>
+          <w:szCs w:val="36"/>
+        </w:rPr>
+        <w:t>git</w:t>
+      </w:r>
+      <w:proofErr w:type="gramEnd"/>
+      <w:r>
+        <w:rPr>
+          <w:rFonts w:ascii="Times New Roman" w:hAnsi="Times New Roman" w:cs="Times New Roman"/>
+          <w:sz w:val="36"/>
+          <w:szCs w:val="36"/>
+        </w:rPr>
+        <w:t xml:space="preserve"> add filename</w:t>
       </w:r>
     </w:p>
     <w:p>
@@ -1889,7 +2017,25 @@
           <w:sz w:val="36"/>
           <w:szCs w:val="36"/>
         </w:rPr>
-        <w:t xml:space="preserve">  git add file1 file2 file3</w:t>
+        <w:t xml:space="preserve">  </w:t>
+      </w:r>
+      <w:proofErr w:type="gramStart"/>
+      <w:r>
+        <w:rPr>
+          <w:rFonts w:ascii="Times New Roman" w:hAnsi="Times New Roman" w:cs="Times New Roman"/>
+          <w:sz w:val="36"/>
+          <w:szCs w:val="36"/>
+        </w:rPr>
+        <w:t>git</w:t>
+      </w:r>
+      <w:proofErr w:type="gramEnd"/>
+      <w:r>
+        <w:rPr>
+          <w:rFonts w:ascii="Times New Roman" w:hAnsi="Times New Roman" w:cs="Times New Roman"/>
+          <w:sz w:val="36"/>
+          <w:szCs w:val="36"/>
+        </w:rPr>
+        <w:t xml:space="preserve"> add file1 file2 file3</w:t>
       </w:r>
     </w:p>
     <w:p>
@@ -1959,8 +2105,18 @@
           <w:sz w:val="36"/>
           <w:szCs w:val="36"/>
         </w:rPr>
-        <w:t xml:space="preserve">  git add .</w:t>
-      </w:r>
+        <w:t xml:space="preserve">  git </w:t>
+      </w:r>
+      <w:proofErr w:type="gramStart"/>
+      <w:r>
+        <w:rPr>
+          <w:rFonts w:ascii="Times New Roman" w:hAnsi="Times New Roman" w:cs="Times New Roman"/>
+          <w:sz w:val="36"/>
+          <w:szCs w:val="36"/>
+        </w:rPr>
+        <w:t>add .</w:t>
+      </w:r>
+      <w:proofErr w:type="gramEnd"/>
     </w:p>
     <w:p>
       <w:pPr>
@@ -2161,7 +2317,25 @@
           <w:sz w:val="36"/>
           <w:szCs w:val="36"/>
         </w:rPr>
-        <w:t>7 To see the list of version sent into local repository</w:t>
+        <w:t xml:space="preserve">7 To see the list of </w:t>
+      </w:r>
+      <w:proofErr w:type="gramStart"/>
+      <w:r>
+        <w:rPr>
+          <w:rFonts w:ascii="Times New Roman" w:hAnsi="Times New Roman" w:cs="Times New Roman"/>
+          <w:sz w:val="36"/>
+          <w:szCs w:val="36"/>
+        </w:rPr>
+        <w:t>version</w:t>
+      </w:r>
+      <w:proofErr w:type="gramEnd"/>
+      <w:r>
+        <w:rPr>
+          <w:rFonts w:ascii="Times New Roman" w:hAnsi="Times New Roman" w:cs="Times New Roman"/>
+          <w:sz w:val="36"/>
+          <w:szCs w:val="36"/>
+        </w:rPr>
+        <w:t xml:space="preserve"> sent into local repository</w:t>
       </w:r>
     </w:p>
     <w:p>
@@ -2211,6 +2385,7 @@
           <w:szCs w:val="36"/>
         </w:rPr>
       </w:pPr>
+      <w:proofErr w:type="gramStart"/>
       <w:r>
         <w:rPr>
           <w:rFonts w:ascii="Times New Roman" w:hAnsi="Times New Roman" w:cs="Times New Roman"/>
@@ -2229,6 +2404,7 @@
         <w:t>gitignore</w:t>
       </w:r>
       <w:proofErr w:type="spellEnd"/>
+      <w:proofErr w:type="gramEnd"/>
       <w:r>
         <w:rPr>
           <w:rFonts w:ascii="Times New Roman" w:hAnsi="Times New Roman" w:cs="Times New Roman"/>
@@ -2297,6 +2473,7 @@
           <w:szCs w:val="36"/>
         </w:rPr>
       </w:pPr>
+      <w:proofErr w:type="gramStart"/>
       <w:r>
         <w:rPr>
           <w:rFonts w:ascii="Times New Roman" w:hAnsi="Times New Roman" w:cs="Times New Roman"/>
@@ -2315,6 +2492,7 @@
         <w:t>gitignore</w:t>
       </w:r>
       <w:proofErr w:type="spellEnd"/>
+      <w:proofErr w:type="gramEnd"/>
       <w:r>
         <w:rPr>
           <w:rFonts w:ascii="Times New Roman" w:hAnsi="Times New Roman" w:cs="Times New Roman"/>
@@ -2459,7 +2637,16 @@
           <w:sz w:val="36"/>
           <w:szCs w:val="36"/>
         </w:rPr>
-        <w:t>3 Create .</w:t>
+        <w:t xml:space="preserve">3 </w:t>
+      </w:r>
+      <w:proofErr w:type="gramStart"/>
+      <w:r>
+        <w:rPr>
+          <w:rFonts w:ascii="Times New Roman" w:hAnsi="Times New Roman" w:cs="Times New Roman"/>
+          <w:sz w:val="36"/>
+          <w:szCs w:val="36"/>
+        </w:rPr>
+        <w:t>Create .</w:t>
       </w:r>
       <w:proofErr w:type="spellStart"/>
       <w:r>
@@ -2471,6 +2658,7 @@
         <w:t>gitignore</w:t>
       </w:r>
       <w:proofErr w:type="spellEnd"/>
+      <w:proofErr w:type="gramEnd"/>
       <w:r>
         <w:rPr>
           <w:rFonts w:ascii="Times New Roman" w:hAnsi="Times New Roman" w:cs="Times New Roman"/>
@@ -2495,7 +2683,16 @@
           <w:sz w:val="36"/>
           <w:szCs w:val="36"/>
         </w:rPr>
-        <w:t xml:space="preserve">  cat &gt; .</w:t>
+        <w:t xml:space="preserve">  cat </w:t>
+      </w:r>
+      <w:proofErr w:type="gramStart"/>
+      <w:r>
+        <w:rPr>
+          <w:rFonts w:ascii="Times New Roman" w:hAnsi="Times New Roman" w:cs="Times New Roman"/>
+          <w:sz w:val="36"/>
+          <w:szCs w:val="36"/>
+        </w:rPr>
+        <w:t>&gt; .</w:t>
       </w:r>
       <w:proofErr w:type="spellStart"/>
       <w:r>
@@ -2507,6 +2704,7 @@
         <w:t>gitignore</w:t>
       </w:r>
       <w:proofErr w:type="spellEnd"/>
+      <w:proofErr w:type="gramEnd"/>
     </w:p>
     <w:p>
       <w:pPr>
@@ -2695,7 +2893,16 @@
           <w:sz w:val="36"/>
           <w:szCs w:val="36"/>
         </w:rPr>
-        <w:t xml:space="preserve">  This will only show .</w:t>
+        <w:t xml:space="preserve">  This will only </w:t>
+      </w:r>
+      <w:proofErr w:type="gramStart"/>
+      <w:r>
+        <w:rPr>
+          <w:rFonts w:ascii="Times New Roman" w:hAnsi="Times New Roman" w:cs="Times New Roman"/>
+          <w:sz w:val="36"/>
+          <w:szCs w:val="36"/>
+        </w:rPr>
+        <w:t>show .</w:t>
       </w:r>
       <w:proofErr w:type="spellStart"/>
       <w:r>
@@ -2707,6 +2914,7 @@
         <w:t>gitignore</w:t>
       </w:r>
       <w:proofErr w:type="spellEnd"/>
+      <w:proofErr w:type="gramEnd"/>
       <w:r>
         <w:rPr>
           <w:rFonts w:ascii="Times New Roman" w:hAnsi="Times New Roman" w:cs="Times New Roman"/>
@@ -2956,88 +3164,48 @@
           <w:szCs w:val="36"/>
           <w:lang w:eastAsia="en-IN"/>
         </w:rPr>
-        <w:t xml:space="preserve">This is a feature of git using which we can create </w:t>
-      </w:r>
-      <w:r>
-        <w:rPr>
-          <w:rFonts w:ascii="Times New Roman" w:eastAsia="Times New Roman" w:hAnsi="Times New Roman" w:cs="Times New Roman"/>
-          <w:color w:val="000000"/>
-          <w:sz w:val="36"/>
-          <w:szCs w:val="36"/>
-          <w:lang w:eastAsia="en-IN"/>
-        </w:rPr>
-        <w:t>separate</w:t>
-      </w:r>
-      <w:r>
-        <w:rPr>
-          <w:rFonts w:ascii="Times New Roman" w:eastAsia="Times New Roman" w:hAnsi="Times New Roman" w:cs="Times New Roman"/>
-          <w:color w:val="000000"/>
-          <w:sz w:val="36"/>
-          <w:szCs w:val="36"/>
-          <w:lang w:eastAsia="en-IN"/>
-        </w:rPr>
-        <w:t xml:space="preserve"> branches</w:t>
-      </w:r>
-    </w:p>
-    <w:p>
-      <w:pPr>
-        <w:shd w:val="clear" w:color="auto" w:fill="FFFFFF"/>
-        <w:tabs>
-          <w:tab w:val="left" w:pos="916"/>
-          <w:tab w:val="left" w:pos="1832"/>
-          <w:tab w:val="left" w:pos="2748"/>
-          <w:tab w:val="left" w:pos="3664"/>
-          <w:tab w:val="left" w:pos="4580"/>
-          <w:tab w:val="left" w:pos="5496"/>
-          <w:tab w:val="left" w:pos="6412"/>
-          <w:tab w:val="left" w:pos="7328"/>
-          <w:tab w:val="left" w:pos="8244"/>
-          <w:tab w:val="left" w:pos="9160"/>
-          <w:tab w:val="left" w:pos="10076"/>
-          <w:tab w:val="left" w:pos="10992"/>
-          <w:tab w:val="left" w:pos="11908"/>
-          <w:tab w:val="left" w:pos="12824"/>
-          <w:tab w:val="left" w:pos="13740"/>
-          <w:tab w:val="left" w:pos="14656"/>
-        </w:tabs>
-        <w:spacing w:after="0" w:line="240" w:lineRule="auto"/>
-        <w:rPr>
-          <w:rFonts w:ascii="Times New Roman" w:eastAsia="Times New Roman" w:hAnsi="Times New Roman" w:cs="Times New Roman"/>
-          <w:color w:val="000000"/>
-          <w:sz w:val="36"/>
-          <w:szCs w:val="36"/>
-          <w:lang w:eastAsia="en-IN"/>
-        </w:rPr>
-      </w:pPr>
-      <w:r>
-        <w:rPr>
-          <w:rFonts w:ascii="Times New Roman" w:eastAsia="Times New Roman" w:hAnsi="Times New Roman" w:cs="Times New Roman"/>
-          <w:color w:val="000000"/>
-          <w:sz w:val="36"/>
-          <w:szCs w:val="36"/>
-          <w:lang w:eastAsia="en-IN"/>
-        </w:rPr>
-        <w:t xml:space="preserve">for different </w:t>
-      </w:r>
-      <w:r>
-        <w:rPr>
-          <w:rFonts w:ascii="Times New Roman" w:eastAsia="Times New Roman" w:hAnsi="Times New Roman" w:cs="Times New Roman"/>
-          <w:color w:val="000000"/>
-          <w:sz w:val="36"/>
-          <w:szCs w:val="36"/>
-          <w:lang w:eastAsia="en-IN"/>
-        </w:rPr>
-        <w:t>functionalities</w:t>
-      </w:r>
-      <w:r>
-        <w:rPr>
-          <w:rFonts w:ascii="Times New Roman" w:eastAsia="Times New Roman" w:hAnsi="Times New Roman" w:cs="Times New Roman"/>
-          <w:color w:val="000000"/>
-          <w:sz w:val="36"/>
-          <w:szCs w:val="36"/>
-          <w:lang w:eastAsia="en-IN"/>
-        </w:rPr>
-        <w:t xml:space="preserve"> and later merge them with the main branch</w:t>
+        <w:t>This is a feature of git using which we can create separate branches</w:t>
+      </w:r>
+    </w:p>
+    <w:p>
+      <w:pPr>
+        <w:shd w:val="clear" w:color="auto" w:fill="FFFFFF"/>
+        <w:tabs>
+          <w:tab w:val="left" w:pos="916"/>
+          <w:tab w:val="left" w:pos="1832"/>
+          <w:tab w:val="left" w:pos="2748"/>
+          <w:tab w:val="left" w:pos="3664"/>
+          <w:tab w:val="left" w:pos="4580"/>
+          <w:tab w:val="left" w:pos="5496"/>
+          <w:tab w:val="left" w:pos="6412"/>
+          <w:tab w:val="left" w:pos="7328"/>
+          <w:tab w:val="left" w:pos="8244"/>
+          <w:tab w:val="left" w:pos="9160"/>
+          <w:tab w:val="left" w:pos="10076"/>
+          <w:tab w:val="left" w:pos="10992"/>
+          <w:tab w:val="left" w:pos="11908"/>
+          <w:tab w:val="left" w:pos="12824"/>
+          <w:tab w:val="left" w:pos="13740"/>
+          <w:tab w:val="left" w:pos="14656"/>
+        </w:tabs>
+        <w:spacing w:after="0" w:line="240" w:lineRule="auto"/>
+        <w:rPr>
+          <w:rFonts w:ascii="Times New Roman" w:eastAsia="Times New Roman" w:hAnsi="Times New Roman" w:cs="Times New Roman"/>
+          <w:color w:val="000000"/>
+          <w:sz w:val="36"/>
+          <w:szCs w:val="36"/>
+          <w:lang w:eastAsia="en-IN"/>
+        </w:rPr>
+      </w:pPr>
+      <w:r>
+        <w:rPr>
+          <w:rFonts w:ascii="Times New Roman" w:eastAsia="Times New Roman" w:hAnsi="Times New Roman" w:cs="Times New Roman"/>
+          <w:color w:val="000000"/>
+          <w:sz w:val="36"/>
+          <w:szCs w:val="36"/>
+          <w:lang w:eastAsia="en-IN"/>
+        </w:rPr>
+        <w:t>for different functionalities and later merge them with the main branch</w:t>
       </w:r>
     </w:p>
     <w:p>
@@ -3687,7 +3855,29 @@
           <w:szCs w:val="36"/>
           <w:lang w:eastAsia="en-IN"/>
         </w:rPr>
-        <w:t>5 To create a branch and also move into it</w:t>
+        <w:t xml:space="preserve">5 To create a branch </w:t>
+      </w:r>
+      <w:proofErr w:type="gramStart"/>
+      <w:r>
+        <w:rPr>
+          <w:rFonts w:ascii="Times New Roman" w:eastAsia="Times New Roman" w:hAnsi="Times New Roman" w:cs="Times New Roman"/>
+          <w:color w:val="000000"/>
+          <w:sz w:val="36"/>
+          <w:szCs w:val="36"/>
+          <w:lang w:eastAsia="en-IN"/>
+        </w:rPr>
+        <w:t>and also</w:t>
+      </w:r>
+      <w:proofErr w:type="gramEnd"/>
+      <w:r>
+        <w:rPr>
+          <w:rFonts w:ascii="Times New Roman" w:eastAsia="Times New Roman" w:hAnsi="Times New Roman" w:cs="Times New Roman"/>
+          <w:color w:val="000000"/>
+          <w:sz w:val="36"/>
+          <w:szCs w:val="36"/>
+          <w:lang w:eastAsia="en-IN"/>
+        </w:rPr>
+        <w:t xml:space="preserve"> move into it</w:t>
       </w:r>
     </w:p>
     <w:p>
@@ -4320,7 +4510,29 @@
           <w:szCs w:val="36"/>
           <w:lang w:eastAsia="en-IN"/>
         </w:rPr>
-        <w:t xml:space="preserve">Note: Whenever a branch is create whatever is the commit history of the </w:t>
+        <w:t xml:space="preserve">Note: Whenever a branch is </w:t>
+      </w:r>
+      <w:proofErr w:type="gramStart"/>
+      <w:r>
+        <w:rPr>
+          <w:rFonts w:ascii="Times New Roman" w:eastAsia="Times New Roman" w:hAnsi="Times New Roman" w:cs="Times New Roman"/>
+          <w:color w:val="000000"/>
+          <w:sz w:val="36"/>
+          <w:szCs w:val="36"/>
+          <w:lang w:eastAsia="en-IN"/>
+        </w:rPr>
+        <w:t>create</w:t>
+      </w:r>
+      <w:proofErr w:type="gramEnd"/>
+      <w:r>
+        <w:rPr>
+          <w:rFonts w:ascii="Times New Roman" w:eastAsia="Times New Roman" w:hAnsi="Times New Roman" w:cs="Times New Roman"/>
+          <w:color w:val="000000"/>
+          <w:sz w:val="36"/>
+          <w:szCs w:val="36"/>
+          <w:lang w:eastAsia="en-IN"/>
+        </w:rPr>
+        <w:t xml:space="preserve"> whatever is the commit history of the </w:t>
       </w:r>
     </w:p>
     <w:p>
@@ -5070,8 +5282,20 @@
           <w:szCs w:val="36"/>
           <w:lang w:eastAsia="en-IN"/>
         </w:rPr>
-        <w:t>4 Click on New repository</w:t>
-      </w:r>
+        <w:t xml:space="preserve">4 Click on New </w:t>
+      </w:r>
+      <w:proofErr w:type="gramStart"/>
+      <w:r>
+        <w:rPr>
+          <w:rFonts w:ascii="Times New Roman" w:eastAsia="Times New Roman" w:hAnsi="Times New Roman" w:cs="Times New Roman"/>
+          <w:color w:val="000000"/>
+          <w:sz w:val="36"/>
+          <w:szCs w:val="36"/>
+          <w:lang w:eastAsia="en-IN"/>
+        </w:rPr>
+        <w:t>repository</w:t>
+      </w:r>
+      <w:proofErr w:type="gramEnd"/>
     </w:p>
     <w:p>
       <w:pPr>
@@ -5586,48 +5810,82 @@
           <w:szCs w:val="36"/>
           <w:lang w:eastAsia="en-IN"/>
         </w:rPr>
-        <w:t>2 git fetch</w:t>
-      </w:r>
-    </w:p>
-    <w:p>
-      <w:pPr>
-        <w:shd w:val="clear" w:color="auto" w:fill="FFFFFF"/>
-        <w:tabs>
-          <w:tab w:val="left" w:pos="916"/>
-          <w:tab w:val="left" w:pos="1832"/>
-          <w:tab w:val="left" w:pos="2748"/>
-          <w:tab w:val="left" w:pos="3664"/>
-          <w:tab w:val="left" w:pos="4580"/>
-          <w:tab w:val="left" w:pos="5496"/>
-          <w:tab w:val="left" w:pos="6412"/>
-          <w:tab w:val="left" w:pos="7328"/>
-          <w:tab w:val="left" w:pos="8244"/>
-          <w:tab w:val="left" w:pos="9160"/>
-          <w:tab w:val="left" w:pos="10076"/>
-          <w:tab w:val="left" w:pos="10992"/>
-          <w:tab w:val="left" w:pos="11908"/>
-          <w:tab w:val="left" w:pos="12824"/>
-          <w:tab w:val="left" w:pos="13740"/>
-          <w:tab w:val="left" w:pos="14656"/>
-        </w:tabs>
-        <w:spacing w:after="0" w:line="240" w:lineRule="auto"/>
-        <w:rPr>
-          <w:rFonts w:ascii="Times New Roman" w:eastAsia="Times New Roman" w:hAnsi="Times New Roman" w:cs="Times New Roman"/>
-          <w:color w:val="000000"/>
-          <w:sz w:val="36"/>
-          <w:szCs w:val="36"/>
-          <w:lang w:eastAsia="en-IN"/>
-        </w:rPr>
-      </w:pPr>
-      <w:r>
-        <w:rPr>
-          <w:rFonts w:ascii="Times New Roman" w:eastAsia="Times New Roman" w:hAnsi="Times New Roman" w:cs="Times New Roman"/>
-          <w:color w:val="000000"/>
-          <w:sz w:val="36"/>
-          <w:szCs w:val="36"/>
-          <w:lang w:eastAsia="en-IN"/>
-        </w:rPr>
-        <w:t>3 git pull</w:t>
+        <w:t xml:space="preserve">2 git </w:t>
+      </w:r>
+      <w:proofErr w:type="gramStart"/>
+      <w:r>
+        <w:rPr>
+          <w:rFonts w:ascii="Times New Roman" w:eastAsia="Times New Roman" w:hAnsi="Times New Roman" w:cs="Times New Roman"/>
+          <w:color w:val="000000"/>
+          <w:sz w:val="36"/>
+          <w:szCs w:val="36"/>
+          <w:lang w:eastAsia="en-IN"/>
+        </w:rPr>
+        <w:t>fetch</w:t>
+      </w:r>
+      <w:proofErr w:type="gramEnd"/>
+    </w:p>
+    <w:p>
+      <w:pPr>
+        <w:shd w:val="clear" w:color="auto" w:fill="FFFFFF"/>
+        <w:tabs>
+          <w:tab w:val="left" w:pos="916"/>
+          <w:tab w:val="left" w:pos="1832"/>
+          <w:tab w:val="left" w:pos="2748"/>
+          <w:tab w:val="left" w:pos="3664"/>
+          <w:tab w:val="left" w:pos="4580"/>
+          <w:tab w:val="left" w:pos="5496"/>
+          <w:tab w:val="left" w:pos="6412"/>
+          <w:tab w:val="left" w:pos="7328"/>
+          <w:tab w:val="left" w:pos="8244"/>
+          <w:tab w:val="left" w:pos="9160"/>
+          <w:tab w:val="left" w:pos="10076"/>
+          <w:tab w:val="left" w:pos="10992"/>
+          <w:tab w:val="left" w:pos="11908"/>
+          <w:tab w:val="left" w:pos="12824"/>
+          <w:tab w:val="left" w:pos="13740"/>
+          <w:tab w:val="left" w:pos="14656"/>
+        </w:tabs>
+        <w:spacing w:after="0" w:line="240" w:lineRule="auto"/>
+        <w:rPr>
+          <w:rFonts w:ascii="Times New Roman" w:eastAsia="Times New Roman" w:hAnsi="Times New Roman" w:cs="Times New Roman"/>
+          <w:color w:val="000000"/>
+          <w:sz w:val="36"/>
+          <w:szCs w:val="36"/>
+          <w:lang w:eastAsia="en-IN"/>
+        </w:rPr>
+      </w:pPr>
+      <w:r>
+        <w:rPr>
+          <w:rFonts w:ascii="Times New Roman" w:eastAsia="Times New Roman" w:hAnsi="Times New Roman" w:cs="Times New Roman"/>
+          <w:color w:val="000000"/>
+          <w:sz w:val="36"/>
+          <w:szCs w:val="36"/>
+          <w:lang w:eastAsia="en-IN"/>
+        </w:rPr>
+        <w:t xml:space="preserve">3 </w:t>
+      </w:r>
+      <w:proofErr w:type="gramStart"/>
+      <w:r>
+        <w:rPr>
+          <w:rFonts w:ascii="Times New Roman" w:eastAsia="Times New Roman" w:hAnsi="Times New Roman" w:cs="Times New Roman"/>
+          <w:color w:val="000000"/>
+          <w:sz w:val="36"/>
+          <w:szCs w:val="36"/>
+          <w:lang w:eastAsia="en-IN"/>
+        </w:rPr>
+        <w:t>git</w:t>
+      </w:r>
+      <w:proofErr w:type="gramEnd"/>
+      <w:r>
+        <w:rPr>
+          <w:rFonts w:ascii="Times New Roman" w:eastAsia="Times New Roman" w:hAnsi="Times New Roman" w:cs="Times New Roman"/>
+          <w:color w:val="000000"/>
+          <w:sz w:val="36"/>
+          <w:szCs w:val="36"/>
+          <w:lang w:eastAsia="en-IN"/>
+        </w:rPr>
+        <w:t xml:space="preserve"> pull</w:t>
       </w:r>
     </w:p>
     <w:p>
@@ -5897,6 +6155,7 @@
         <w:t xml:space="preserve">local </w:t>
       </w:r>
       <w:proofErr w:type="spellStart"/>
+      <w:proofErr w:type="gramStart"/>
       <w:r>
         <w:rPr>
           <w:rFonts w:ascii="Times New Roman" w:eastAsia="Times New Roman" w:hAnsi="Times New Roman" w:cs="Times New Roman"/>
@@ -5908,6 +6167,7 @@
         <w:t>machine.This</w:t>
       </w:r>
       <w:proofErr w:type="spellEnd"/>
+      <w:proofErr w:type="gramEnd"/>
       <w:r>
         <w:rPr>
           <w:rFonts w:ascii="Times New Roman" w:eastAsia="Times New Roman" w:hAnsi="Times New Roman" w:cs="Times New Roman"/>
@@ -6468,6 +6728,7 @@
         <w:t xml:space="preserve"> </w:t>
       </w:r>
       <w:proofErr w:type="spellStart"/>
+      <w:proofErr w:type="gramStart"/>
       <w:r>
         <w:rPr>
           <w:rFonts w:ascii="Times New Roman" w:eastAsia="Times New Roman" w:hAnsi="Times New Roman" w:cs="Times New Roman"/>
@@ -6479,6 +6740,7 @@
         <w:t>acceptable,if</w:t>
       </w:r>
       <w:proofErr w:type="spellEnd"/>
+      <w:proofErr w:type="gramEnd"/>
       <w:r>
         <w:rPr>
           <w:rFonts w:ascii="Times New Roman" w:eastAsia="Times New Roman" w:hAnsi="Times New Roman" w:cs="Times New Roman"/>
@@ -6723,8 +6985,20 @@
           <w:szCs w:val="36"/>
           <w:lang w:eastAsia="en-IN"/>
         </w:rPr>
-        <w:t>5 Open git bash</w:t>
-      </w:r>
+        <w:t xml:space="preserve">5 Open git </w:t>
+      </w:r>
+      <w:proofErr w:type="gramStart"/>
+      <w:r>
+        <w:rPr>
+          <w:rFonts w:ascii="Times New Roman" w:eastAsia="Times New Roman" w:hAnsi="Times New Roman" w:cs="Times New Roman"/>
+          <w:color w:val="000000"/>
+          <w:sz w:val="36"/>
+          <w:szCs w:val="36"/>
+          <w:lang w:eastAsia="en-IN"/>
+        </w:rPr>
+        <w:t>bash</w:t>
+      </w:r>
+      <w:proofErr w:type="gramEnd"/>
     </w:p>
     <w:p>
       <w:pPr>
@@ -7051,7 +7325,29 @@
           <w:szCs w:val="36"/>
           <w:lang w:eastAsia="en-IN"/>
         </w:rPr>
-        <w:t>10 Check if the modifications are acceptable if so move to master and merge</w:t>
+        <w:t xml:space="preserve">10 Check if the modifications are acceptable if </w:t>
+      </w:r>
+      <w:proofErr w:type="gramStart"/>
+      <w:r>
+        <w:rPr>
+          <w:rFonts w:ascii="Times New Roman" w:eastAsia="Times New Roman" w:hAnsi="Times New Roman" w:cs="Times New Roman"/>
+          <w:color w:val="000000"/>
+          <w:sz w:val="36"/>
+          <w:szCs w:val="36"/>
+          <w:lang w:eastAsia="en-IN"/>
+        </w:rPr>
+        <w:t>so</w:t>
+      </w:r>
+      <w:proofErr w:type="gramEnd"/>
+      <w:r>
+        <w:rPr>
+          <w:rFonts w:ascii="Times New Roman" w:eastAsia="Times New Roman" w:hAnsi="Times New Roman" w:cs="Times New Roman"/>
+          <w:color w:val="000000"/>
+          <w:sz w:val="36"/>
+          <w:szCs w:val="36"/>
+          <w:lang w:eastAsia="en-IN"/>
+        </w:rPr>
+        <w:t xml:space="preserve"> move to master and merge</w:t>
       </w:r>
     </w:p>
     <w:p>
@@ -7197,15 +7493,27 @@
           <w:lang w:eastAsia="en-IN"/>
         </w:rPr>
       </w:pPr>
-      <w:r>
-        <w:rPr>
-          <w:rFonts w:ascii="Times New Roman" w:eastAsia="Times New Roman" w:hAnsi="Times New Roman" w:cs="Times New Roman"/>
-          <w:color w:val="000000"/>
-          <w:sz w:val="36"/>
-          <w:szCs w:val="36"/>
-          <w:lang w:eastAsia="en-IN"/>
-        </w:rPr>
-        <w:t>git pull</w:t>
+      <w:proofErr w:type="gramStart"/>
+      <w:r>
+        <w:rPr>
+          <w:rFonts w:ascii="Times New Roman" w:eastAsia="Times New Roman" w:hAnsi="Times New Roman" w:cs="Times New Roman"/>
+          <w:color w:val="000000"/>
+          <w:sz w:val="36"/>
+          <w:szCs w:val="36"/>
+          <w:lang w:eastAsia="en-IN"/>
+        </w:rPr>
+        <w:t>git</w:t>
+      </w:r>
+      <w:proofErr w:type="gramEnd"/>
+      <w:r>
+        <w:rPr>
+          <w:rFonts w:ascii="Times New Roman" w:eastAsia="Times New Roman" w:hAnsi="Times New Roman" w:cs="Times New Roman"/>
+          <w:color w:val="000000"/>
+          <w:sz w:val="36"/>
+          <w:szCs w:val="36"/>
+          <w:lang w:eastAsia="en-IN"/>
+        </w:rPr>
+        <w:t xml:space="preserve"> pull</w:t>
       </w:r>
     </w:p>
     <w:p>
@@ -7287,7 +7595,29 @@
           <w:szCs w:val="36"/>
           <w:lang w:eastAsia="en-IN"/>
         </w:rPr>
-        <w:t xml:space="preserve">This will also download only the modified files but it will </w:t>
+        <w:t xml:space="preserve">This will also download only the modified </w:t>
+      </w:r>
+      <w:proofErr w:type="gramStart"/>
+      <w:r>
+        <w:rPr>
+          <w:rFonts w:ascii="Times New Roman" w:eastAsia="Times New Roman" w:hAnsi="Times New Roman" w:cs="Times New Roman"/>
+          <w:color w:val="000000"/>
+          <w:sz w:val="36"/>
+          <w:szCs w:val="36"/>
+          <w:lang w:eastAsia="en-IN"/>
+        </w:rPr>
+        <w:t>files</w:t>
+      </w:r>
+      <w:proofErr w:type="gramEnd"/>
+      <w:r>
+        <w:rPr>
+          <w:rFonts w:ascii="Times New Roman" w:eastAsia="Times New Roman" w:hAnsi="Times New Roman" w:cs="Times New Roman"/>
+          <w:color w:val="000000"/>
+          <w:sz w:val="36"/>
+          <w:szCs w:val="36"/>
+          <w:lang w:eastAsia="en-IN"/>
+        </w:rPr>
+        <w:t xml:space="preserve"> but it will </w:t>
       </w:r>
     </w:p>
     <w:p>
@@ -7533,48 +7863,82 @@
           <w:szCs w:val="36"/>
           <w:lang w:eastAsia="en-IN"/>
         </w:rPr>
-        <w:t>5 Open git bash</w:t>
-      </w:r>
-    </w:p>
-    <w:p>
-      <w:pPr>
-        <w:shd w:val="clear" w:color="auto" w:fill="FFFFFF"/>
-        <w:tabs>
-          <w:tab w:val="left" w:pos="916"/>
-          <w:tab w:val="left" w:pos="1832"/>
-          <w:tab w:val="left" w:pos="2748"/>
-          <w:tab w:val="left" w:pos="3664"/>
-          <w:tab w:val="left" w:pos="4580"/>
-          <w:tab w:val="left" w:pos="5496"/>
-          <w:tab w:val="left" w:pos="6412"/>
-          <w:tab w:val="left" w:pos="7328"/>
-          <w:tab w:val="left" w:pos="8244"/>
-          <w:tab w:val="left" w:pos="9160"/>
-          <w:tab w:val="left" w:pos="10076"/>
-          <w:tab w:val="left" w:pos="10992"/>
-          <w:tab w:val="left" w:pos="11908"/>
-          <w:tab w:val="left" w:pos="12824"/>
-          <w:tab w:val="left" w:pos="13740"/>
-          <w:tab w:val="left" w:pos="14656"/>
-        </w:tabs>
-        <w:spacing w:after="0" w:line="240" w:lineRule="auto"/>
-        <w:rPr>
-          <w:rFonts w:ascii="Times New Roman" w:eastAsia="Times New Roman" w:hAnsi="Times New Roman" w:cs="Times New Roman"/>
-          <w:color w:val="000000"/>
-          <w:sz w:val="36"/>
-          <w:szCs w:val="36"/>
-          <w:lang w:eastAsia="en-IN"/>
-        </w:rPr>
-      </w:pPr>
-      <w:r>
-        <w:rPr>
-          <w:rFonts w:ascii="Times New Roman" w:eastAsia="Times New Roman" w:hAnsi="Times New Roman" w:cs="Times New Roman"/>
-          <w:color w:val="000000"/>
-          <w:sz w:val="36"/>
-          <w:szCs w:val="36"/>
-          <w:lang w:eastAsia="en-IN"/>
-        </w:rPr>
-        <w:t xml:space="preserve">  git pull</w:t>
+        <w:t xml:space="preserve">5 Open git </w:t>
+      </w:r>
+      <w:proofErr w:type="gramStart"/>
+      <w:r>
+        <w:rPr>
+          <w:rFonts w:ascii="Times New Roman" w:eastAsia="Times New Roman" w:hAnsi="Times New Roman" w:cs="Times New Roman"/>
+          <w:color w:val="000000"/>
+          <w:sz w:val="36"/>
+          <w:szCs w:val="36"/>
+          <w:lang w:eastAsia="en-IN"/>
+        </w:rPr>
+        <w:t>bash</w:t>
+      </w:r>
+      <w:proofErr w:type="gramEnd"/>
+    </w:p>
+    <w:p>
+      <w:pPr>
+        <w:shd w:val="clear" w:color="auto" w:fill="FFFFFF"/>
+        <w:tabs>
+          <w:tab w:val="left" w:pos="916"/>
+          <w:tab w:val="left" w:pos="1832"/>
+          <w:tab w:val="left" w:pos="2748"/>
+          <w:tab w:val="left" w:pos="3664"/>
+          <w:tab w:val="left" w:pos="4580"/>
+          <w:tab w:val="left" w:pos="5496"/>
+          <w:tab w:val="left" w:pos="6412"/>
+          <w:tab w:val="left" w:pos="7328"/>
+          <w:tab w:val="left" w:pos="8244"/>
+          <w:tab w:val="left" w:pos="9160"/>
+          <w:tab w:val="left" w:pos="10076"/>
+          <w:tab w:val="left" w:pos="10992"/>
+          <w:tab w:val="left" w:pos="11908"/>
+          <w:tab w:val="left" w:pos="12824"/>
+          <w:tab w:val="left" w:pos="13740"/>
+          <w:tab w:val="left" w:pos="14656"/>
+        </w:tabs>
+        <w:spacing w:after="0" w:line="240" w:lineRule="auto"/>
+        <w:rPr>
+          <w:rFonts w:ascii="Times New Roman" w:eastAsia="Times New Roman" w:hAnsi="Times New Roman" w:cs="Times New Roman"/>
+          <w:color w:val="000000"/>
+          <w:sz w:val="36"/>
+          <w:szCs w:val="36"/>
+          <w:lang w:eastAsia="en-IN"/>
+        </w:rPr>
+      </w:pPr>
+      <w:r>
+        <w:rPr>
+          <w:rFonts w:ascii="Times New Roman" w:eastAsia="Times New Roman" w:hAnsi="Times New Roman" w:cs="Times New Roman"/>
+          <w:color w:val="000000"/>
+          <w:sz w:val="36"/>
+          <w:szCs w:val="36"/>
+          <w:lang w:eastAsia="en-IN"/>
+        </w:rPr>
+        <w:t xml:space="preserve">  </w:t>
+      </w:r>
+      <w:proofErr w:type="gramStart"/>
+      <w:r>
+        <w:rPr>
+          <w:rFonts w:ascii="Times New Roman" w:eastAsia="Times New Roman" w:hAnsi="Times New Roman" w:cs="Times New Roman"/>
+          <w:color w:val="000000"/>
+          <w:sz w:val="36"/>
+          <w:szCs w:val="36"/>
+          <w:lang w:eastAsia="en-IN"/>
+        </w:rPr>
+        <w:t>git</w:t>
+      </w:r>
+      <w:proofErr w:type="gramEnd"/>
+      <w:r>
+        <w:rPr>
+          <w:rFonts w:ascii="Times New Roman" w:eastAsia="Times New Roman" w:hAnsi="Times New Roman" w:cs="Times New Roman"/>
+          <w:color w:val="000000"/>
+          <w:sz w:val="36"/>
+          <w:szCs w:val="36"/>
+          <w:lang w:eastAsia="en-IN"/>
+        </w:rPr>
+        <w:t xml:space="preserve"> pull</w:t>
       </w:r>
     </w:p>
     <w:p>
@@ -7617,6 +7981,2400 @@
         </w:rPr>
         <w:t xml:space="preserve">  We will be able to see the modified files directly on the master</w:t>
       </w:r>
+    </w:p>
+    <w:p>
+      <w:pPr>
+        <w:shd w:val="clear" w:color="auto" w:fill="FFFFFF"/>
+        <w:tabs>
+          <w:tab w:val="left" w:pos="916"/>
+          <w:tab w:val="left" w:pos="1832"/>
+          <w:tab w:val="left" w:pos="2748"/>
+          <w:tab w:val="left" w:pos="3664"/>
+          <w:tab w:val="left" w:pos="4580"/>
+          <w:tab w:val="left" w:pos="5496"/>
+          <w:tab w:val="left" w:pos="6412"/>
+          <w:tab w:val="left" w:pos="7328"/>
+          <w:tab w:val="left" w:pos="8244"/>
+          <w:tab w:val="left" w:pos="9160"/>
+          <w:tab w:val="left" w:pos="10076"/>
+          <w:tab w:val="left" w:pos="10992"/>
+          <w:tab w:val="left" w:pos="11908"/>
+          <w:tab w:val="left" w:pos="12824"/>
+          <w:tab w:val="left" w:pos="13740"/>
+          <w:tab w:val="left" w:pos="14656"/>
+        </w:tabs>
+        <w:spacing w:after="0" w:line="240" w:lineRule="auto"/>
+        <w:rPr>
+          <w:rFonts w:ascii="Courier New" w:eastAsia="Times New Roman" w:hAnsi="Courier New" w:cs="Courier New"/>
+          <w:color w:val="000000"/>
+          <w:sz w:val="21"/>
+          <w:szCs w:val="21"/>
+          <w:lang w:eastAsia="en-IN"/>
+        </w:rPr>
+      </w:pPr>
+    </w:p>
+    <w:p>
+      <w:pPr>
+        <w:shd w:val="clear" w:color="auto" w:fill="FFFFFF"/>
+        <w:tabs>
+          <w:tab w:val="left" w:pos="916"/>
+          <w:tab w:val="left" w:pos="1832"/>
+          <w:tab w:val="left" w:pos="2748"/>
+          <w:tab w:val="left" w:pos="3664"/>
+          <w:tab w:val="left" w:pos="4580"/>
+          <w:tab w:val="left" w:pos="5496"/>
+          <w:tab w:val="left" w:pos="6412"/>
+          <w:tab w:val="left" w:pos="7328"/>
+          <w:tab w:val="left" w:pos="8244"/>
+          <w:tab w:val="left" w:pos="9160"/>
+          <w:tab w:val="left" w:pos="10076"/>
+          <w:tab w:val="left" w:pos="10992"/>
+          <w:tab w:val="left" w:pos="11908"/>
+          <w:tab w:val="left" w:pos="12824"/>
+          <w:tab w:val="left" w:pos="13740"/>
+          <w:tab w:val="left" w:pos="14656"/>
+        </w:tabs>
+        <w:spacing w:after="0" w:line="240" w:lineRule="auto"/>
+        <w:rPr>
+          <w:rFonts w:ascii="Courier New" w:eastAsia="Times New Roman" w:hAnsi="Courier New" w:cs="Courier New"/>
+          <w:color w:val="000000"/>
+          <w:sz w:val="21"/>
+          <w:szCs w:val="21"/>
+          <w:lang w:eastAsia="en-IN"/>
+        </w:rPr>
+      </w:pPr>
+    </w:p>
+    <w:p>
+      <w:pPr>
+        <w:shd w:val="clear" w:color="auto" w:fill="FFFFFF"/>
+        <w:tabs>
+          <w:tab w:val="left" w:pos="916"/>
+          <w:tab w:val="left" w:pos="1832"/>
+          <w:tab w:val="left" w:pos="2748"/>
+          <w:tab w:val="left" w:pos="3664"/>
+          <w:tab w:val="left" w:pos="4580"/>
+          <w:tab w:val="left" w:pos="5496"/>
+          <w:tab w:val="left" w:pos="6412"/>
+          <w:tab w:val="left" w:pos="7328"/>
+          <w:tab w:val="left" w:pos="8244"/>
+          <w:tab w:val="left" w:pos="9160"/>
+          <w:tab w:val="left" w:pos="10076"/>
+          <w:tab w:val="left" w:pos="10992"/>
+          <w:tab w:val="left" w:pos="11908"/>
+          <w:tab w:val="left" w:pos="12824"/>
+          <w:tab w:val="left" w:pos="13740"/>
+          <w:tab w:val="left" w:pos="14656"/>
+        </w:tabs>
+        <w:spacing w:after="0" w:line="240" w:lineRule="auto"/>
+        <w:rPr>
+          <w:rFonts w:ascii="Times New Roman" w:eastAsia="Times New Roman" w:hAnsi="Times New Roman" w:cs="Times New Roman"/>
+          <w:color w:val="000000"/>
+          <w:sz w:val="32"/>
+          <w:szCs w:val="32"/>
+          <w:lang w:eastAsia="en-IN"/>
+        </w:rPr>
+      </w:pPr>
+      <w:r>
+        <w:rPr>
+          <w:rFonts w:ascii="Times New Roman" w:eastAsia="Times New Roman" w:hAnsi="Times New Roman" w:cs="Times New Roman"/>
+          <w:color w:val="000000"/>
+          <w:sz w:val="32"/>
+          <w:szCs w:val="32"/>
+          <w:lang w:eastAsia="en-IN"/>
+        </w:rPr>
+        <w:t>=============================================================================</w:t>
+      </w:r>
+    </w:p>
+    <w:p>
+      <w:pPr>
+        <w:shd w:val="clear" w:color="auto" w:fill="FFFFFF"/>
+        <w:tabs>
+          <w:tab w:val="left" w:pos="916"/>
+          <w:tab w:val="left" w:pos="1832"/>
+          <w:tab w:val="left" w:pos="2748"/>
+          <w:tab w:val="left" w:pos="3664"/>
+          <w:tab w:val="left" w:pos="4580"/>
+          <w:tab w:val="left" w:pos="5496"/>
+          <w:tab w:val="left" w:pos="6412"/>
+          <w:tab w:val="left" w:pos="7328"/>
+          <w:tab w:val="left" w:pos="8244"/>
+          <w:tab w:val="left" w:pos="9160"/>
+          <w:tab w:val="left" w:pos="10076"/>
+          <w:tab w:val="left" w:pos="10992"/>
+          <w:tab w:val="left" w:pos="11908"/>
+          <w:tab w:val="left" w:pos="12824"/>
+          <w:tab w:val="left" w:pos="13740"/>
+          <w:tab w:val="left" w:pos="14656"/>
+        </w:tabs>
+        <w:spacing w:after="0" w:line="240" w:lineRule="auto"/>
+        <w:rPr>
+          <w:rFonts w:ascii="Times New Roman" w:eastAsia="Times New Roman" w:hAnsi="Times New Roman" w:cs="Times New Roman"/>
+          <w:color w:val="000000"/>
+          <w:sz w:val="36"/>
+          <w:szCs w:val="36"/>
+          <w:lang w:eastAsia="en-IN"/>
+        </w:rPr>
+      </w:pPr>
+      <w:r>
+        <w:rPr>
+          <w:rFonts w:ascii="Times New Roman" w:eastAsia="Times New Roman" w:hAnsi="Times New Roman" w:cs="Times New Roman"/>
+          <w:color w:val="000000"/>
+          <w:sz w:val="36"/>
+          <w:szCs w:val="36"/>
+          <w:lang w:eastAsia="en-IN"/>
+        </w:rPr>
+        <w:t>Day 3</w:t>
+      </w:r>
+    </w:p>
+    <w:p>
+      <w:pPr>
+        <w:shd w:val="clear" w:color="auto" w:fill="FFFFFF"/>
+        <w:tabs>
+          <w:tab w:val="left" w:pos="916"/>
+          <w:tab w:val="left" w:pos="1832"/>
+          <w:tab w:val="left" w:pos="2748"/>
+          <w:tab w:val="left" w:pos="3664"/>
+          <w:tab w:val="left" w:pos="4580"/>
+          <w:tab w:val="left" w:pos="5496"/>
+          <w:tab w:val="left" w:pos="6412"/>
+          <w:tab w:val="left" w:pos="7328"/>
+          <w:tab w:val="left" w:pos="8244"/>
+          <w:tab w:val="left" w:pos="9160"/>
+          <w:tab w:val="left" w:pos="10076"/>
+          <w:tab w:val="left" w:pos="10992"/>
+          <w:tab w:val="left" w:pos="11908"/>
+          <w:tab w:val="left" w:pos="12824"/>
+          <w:tab w:val="left" w:pos="13740"/>
+          <w:tab w:val="left" w:pos="14656"/>
+        </w:tabs>
+        <w:spacing w:after="0" w:line="240" w:lineRule="auto"/>
+        <w:rPr>
+          <w:rFonts w:ascii="Times New Roman" w:eastAsia="Times New Roman" w:hAnsi="Times New Roman" w:cs="Times New Roman"/>
+          <w:color w:val="000000"/>
+          <w:sz w:val="36"/>
+          <w:szCs w:val="36"/>
+          <w:lang w:eastAsia="en-IN"/>
+        </w:rPr>
+      </w:pPr>
+      <w:r>
+        <w:rPr>
+          <w:rFonts w:ascii="Times New Roman" w:eastAsia="Times New Roman" w:hAnsi="Times New Roman" w:cs="Times New Roman"/>
+          <w:color w:val="000000"/>
+          <w:sz w:val="36"/>
+          <w:szCs w:val="36"/>
+          <w:lang w:eastAsia="en-IN"/>
+        </w:rPr>
+        <w:t>=============================================================================</w:t>
+      </w:r>
+    </w:p>
+    <w:p>
+      <w:pPr>
+        <w:shd w:val="clear" w:color="auto" w:fill="FFFFFF"/>
+        <w:tabs>
+          <w:tab w:val="left" w:pos="916"/>
+          <w:tab w:val="left" w:pos="1832"/>
+          <w:tab w:val="left" w:pos="2748"/>
+          <w:tab w:val="left" w:pos="3664"/>
+          <w:tab w:val="left" w:pos="4580"/>
+          <w:tab w:val="left" w:pos="5496"/>
+          <w:tab w:val="left" w:pos="6412"/>
+          <w:tab w:val="left" w:pos="7328"/>
+          <w:tab w:val="left" w:pos="8244"/>
+          <w:tab w:val="left" w:pos="9160"/>
+          <w:tab w:val="left" w:pos="10076"/>
+          <w:tab w:val="left" w:pos="10992"/>
+          <w:tab w:val="left" w:pos="11908"/>
+          <w:tab w:val="left" w:pos="12824"/>
+          <w:tab w:val="left" w:pos="13740"/>
+          <w:tab w:val="left" w:pos="14656"/>
+        </w:tabs>
+        <w:spacing w:after="0" w:line="240" w:lineRule="auto"/>
+        <w:rPr>
+          <w:rFonts w:ascii="Times New Roman" w:eastAsia="Times New Roman" w:hAnsi="Times New Roman" w:cs="Times New Roman"/>
+          <w:color w:val="000000"/>
+          <w:sz w:val="36"/>
+          <w:szCs w:val="36"/>
+          <w:lang w:eastAsia="en-IN"/>
+        </w:rPr>
+      </w:pPr>
+      <w:r>
+        <w:rPr>
+          <w:rFonts w:ascii="Times New Roman" w:eastAsia="Times New Roman" w:hAnsi="Times New Roman" w:cs="Times New Roman"/>
+          <w:color w:val="000000"/>
+          <w:sz w:val="36"/>
+          <w:szCs w:val="36"/>
+          <w:lang w:eastAsia="en-IN"/>
+        </w:rPr>
+        <w:t>==============================================================================</w:t>
+      </w:r>
+    </w:p>
+    <w:p>
+      <w:pPr>
+        <w:shd w:val="clear" w:color="auto" w:fill="FFFFFF"/>
+        <w:tabs>
+          <w:tab w:val="left" w:pos="916"/>
+          <w:tab w:val="left" w:pos="1832"/>
+          <w:tab w:val="left" w:pos="2748"/>
+          <w:tab w:val="left" w:pos="3664"/>
+          <w:tab w:val="left" w:pos="4580"/>
+          <w:tab w:val="left" w:pos="5496"/>
+          <w:tab w:val="left" w:pos="6412"/>
+          <w:tab w:val="left" w:pos="7328"/>
+          <w:tab w:val="left" w:pos="8244"/>
+          <w:tab w:val="left" w:pos="9160"/>
+          <w:tab w:val="left" w:pos="10076"/>
+          <w:tab w:val="left" w:pos="10992"/>
+          <w:tab w:val="left" w:pos="11908"/>
+          <w:tab w:val="left" w:pos="12824"/>
+          <w:tab w:val="left" w:pos="13740"/>
+          <w:tab w:val="left" w:pos="14656"/>
+        </w:tabs>
+        <w:spacing w:after="0" w:line="240" w:lineRule="auto"/>
+        <w:rPr>
+          <w:rFonts w:ascii="Times New Roman" w:eastAsia="Times New Roman" w:hAnsi="Times New Roman" w:cs="Times New Roman"/>
+          <w:color w:val="000000"/>
+          <w:sz w:val="36"/>
+          <w:szCs w:val="36"/>
+          <w:lang w:eastAsia="en-IN"/>
+        </w:rPr>
+      </w:pPr>
+      <w:r>
+        <w:rPr>
+          <w:rFonts w:ascii="Times New Roman" w:eastAsia="Times New Roman" w:hAnsi="Times New Roman" w:cs="Times New Roman"/>
+          <w:color w:val="000000"/>
+          <w:sz w:val="36"/>
+          <w:szCs w:val="36"/>
+          <w:lang w:eastAsia="en-IN"/>
+        </w:rPr>
+        <w:t>Git reset</w:t>
+      </w:r>
+    </w:p>
+    <w:p>
+      <w:pPr>
+        <w:shd w:val="clear" w:color="auto" w:fill="FFFFFF"/>
+        <w:tabs>
+          <w:tab w:val="left" w:pos="916"/>
+          <w:tab w:val="left" w:pos="1832"/>
+          <w:tab w:val="left" w:pos="2748"/>
+          <w:tab w:val="left" w:pos="3664"/>
+          <w:tab w:val="left" w:pos="4580"/>
+          <w:tab w:val="left" w:pos="5496"/>
+          <w:tab w:val="left" w:pos="6412"/>
+          <w:tab w:val="left" w:pos="7328"/>
+          <w:tab w:val="left" w:pos="8244"/>
+          <w:tab w:val="left" w:pos="9160"/>
+          <w:tab w:val="left" w:pos="10076"/>
+          <w:tab w:val="left" w:pos="10992"/>
+          <w:tab w:val="left" w:pos="11908"/>
+          <w:tab w:val="left" w:pos="12824"/>
+          <w:tab w:val="left" w:pos="13740"/>
+          <w:tab w:val="left" w:pos="14656"/>
+        </w:tabs>
+        <w:spacing w:after="0" w:line="240" w:lineRule="auto"/>
+        <w:rPr>
+          <w:rFonts w:ascii="Times New Roman" w:eastAsia="Times New Roman" w:hAnsi="Times New Roman" w:cs="Times New Roman"/>
+          <w:color w:val="000000"/>
+          <w:sz w:val="36"/>
+          <w:szCs w:val="36"/>
+          <w:lang w:eastAsia="en-IN"/>
+        </w:rPr>
+      </w:pPr>
+      <w:r>
+        <w:rPr>
+          <w:rFonts w:ascii="Times New Roman" w:eastAsia="Times New Roman" w:hAnsi="Times New Roman" w:cs="Times New Roman"/>
+          <w:color w:val="000000"/>
+          <w:sz w:val="36"/>
+          <w:szCs w:val="36"/>
+          <w:lang w:eastAsia="en-IN"/>
+        </w:rPr>
+        <w:t>=============================================================================</w:t>
+      </w:r>
+    </w:p>
+    <w:p>
+      <w:pPr>
+        <w:shd w:val="clear" w:color="auto" w:fill="FFFFFF"/>
+        <w:tabs>
+          <w:tab w:val="left" w:pos="916"/>
+          <w:tab w:val="left" w:pos="1832"/>
+          <w:tab w:val="left" w:pos="2748"/>
+          <w:tab w:val="left" w:pos="3664"/>
+          <w:tab w:val="left" w:pos="4580"/>
+          <w:tab w:val="left" w:pos="5496"/>
+          <w:tab w:val="left" w:pos="6412"/>
+          <w:tab w:val="left" w:pos="7328"/>
+          <w:tab w:val="left" w:pos="8244"/>
+          <w:tab w:val="left" w:pos="9160"/>
+          <w:tab w:val="left" w:pos="10076"/>
+          <w:tab w:val="left" w:pos="10992"/>
+          <w:tab w:val="left" w:pos="11908"/>
+          <w:tab w:val="left" w:pos="12824"/>
+          <w:tab w:val="left" w:pos="13740"/>
+          <w:tab w:val="left" w:pos="14656"/>
+        </w:tabs>
+        <w:spacing w:after="0" w:line="240" w:lineRule="auto"/>
+        <w:rPr>
+          <w:rFonts w:ascii="Times New Roman" w:eastAsia="Times New Roman" w:hAnsi="Times New Roman" w:cs="Times New Roman"/>
+          <w:color w:val="000000"/>
+          <w:sz w:val="36"/>
+          <w:szCs w:val="36"/>
+          <w:lang w:eastAsia="en-IN"/>
+        </w:rPr>
+      </w:pPr>
+      <w:r>
+        <w:rPr>
+          <w:rFonts w:ascii="Times New Roman" w:eastAsia="Times New Roman" w:hAnsi="Times New Roman" w:cs="Times New Roman"/>
+          <w:color w:val="000000"/>
+          <w:sz w:val="36"/>
+          <w:szCs w:val="36"/>
+          <w:lang w:eastAsia="en-IN"/>
+        </w:rPr>
+        <w:t>Git reset</w:t>
+      </w:r>
+    </w:p>
+    <w:p>
+      <w:pPr>
+        <w:shd w:val="clear" w:color="auto" w:fill="FFFFFF"/>
+        <w:tabs>
+          <w:tab w:val="left" w:pos="916"/>
+          <w:tab w:val="left" w:pos="1832"/>
+          <w:tab w:val="left" w:pos="2748"/>
+          <w:tab w:val="left" w:pos="3664"/>
+          <w:tab w:val="left" w:pos="4580"/>
+          <w:tab w:val="left" w:pos="5496"/>
+          <w:tab w:val="left" w:pos="6412"/>
+          <w:tab w:val="left" w:pos="7328"/>
+          <w:tab w:val="left" w:pos="8244"/>
+          <w:tab w:val="left" w:pos="9160"/>
+          <w:tab w:val="left" w:pos="10076"/>
+          <w:tab w:val="left" w:pos="10992"/>
+          <w:tab w:val="left" w:pos="11908"/>
+          <w:tab w:val="left" w:pos="12824"/>
+          <w:tab w:val="left" w:pos="13740"/>
+          <w:tab w:val="left" w:pos="14656"/>
+        </w:tabs>
+        <w:spacing w:after="0" w:line="240" w:lineRule="auto"/>
+        <w:rPr>
+          <w:rFonts w:ascii="Times New Roman" w:eastAsia="Times New Roman" w:hAnsi="Times New Roman" w:cs="Times New Roman"/>
+          <w:color w:val="000000"/>
+          <w:sz w:val="36"/>
+          <w:szCs w:val="36"/>
+          <w:lang w:eastAsia="en-IN"/>
+        </w:rPr>
+      </w:pPr>
+      <w:r>
+        <w:rPr>
+          <w:rFonts w:ascii="Times New Roman" w:eastAsia="Times New Roman" w:hAnsi="Times New Roman" w:cs="Times New Roman"/>
+          <w:color w:val="000000"/>
+          <w:sz w:val="36"/>
+          <w:szCs w:val="36"/>
+          <w:lang w:eastAsia="en-IN"/>
+        </w:rPr>
+        <w:t>===============</w:t>
+      </w:r>
+    </w:p>
+    <w:p>
+      <w:pPr>
+        <w:shd w:val="clear" w:color="auto" w:fill="FFFFFF"/>
+        <w:tabs>
+          <w:tab w:val="left" w:pos="916"/>
+          <w:tab w:val="left" w:pos="1832"/>
+          <w:tab w:val="left" w:pos="2748"/>
+          <w:tab w:val="left" w:pos="3664"/>
+          <w:tab w:val="left" w:pos="4580"/>
+          <w:tab w:val="left" w:pos="5496"/>
+          <w:tab w:val="left" w:pos="6412"/>
+          <w:tab w:val="left" w:pos="7328"/>
+          <w:tab w:val="left" w:pos="8244"/>
+          <w:tab w:val="left" w:pos="9160"/>
+          <w:tab w:val="left" w:pos="10076"/>
+          <w:tab w:val="left" w:pos="10992"/>
+          <w:tab w:val="left" w:pos="11908"/>
+          <w:tab w:val="left" w:pos="12824"/>
+          <w:tab w:val="left" w:pos="13740"/>
+          <w:tab w:val="left" w:pos="14656"/>
+        </w:tabs>
+        <w:spacing w:after="0" w:line="240" w:lineRule="auto"/>
+        <w:rPr>
+          <w:rFonts w:ascii="Times New Roman" w:eastAsia="Times New Roman" w:hAnsi="Times New Roman" w:cs="Times New Roman"/>
+          <w:color w:val="000000"/>
+          <w:sz w:val="36"/>
+          <w:szCs w:val="36"/>
+          <w:lang w:eastAsia="en-IN"/>
+        </w:rPr>
+      </w:pPr>
+      <w:r>
+        <w:rPr>
+          <w:rFonts w:ascii="Times New Roman" w:eastAsia="Times New Roman" w:hAnsi="Times New Roman" w:cs="Times New Roman"/>
+          <w:color w:val="000000"/>
+          <w:sz w:val="36"/>
+          <w:szCs w:val="36"/>
+          <w:lang w:eastAsia="en-IN"/>
+        </w:rPr>
+        <w:t>This is used to move between multiple versions of the code</w:t>
+      </w:r>
+    </w:p>
+    <w:p>
+      <w:pPr>
+        <w:shd w:val="clear" w:color="auto" w:fill="FFFFFF"/>
+        <w:tabs>
+          <w:tab w:val="left" w:pos="916"/>
+          <w:tab w:val="left" w:pos="1832"/>
+          <w:tab w:val="left" w:pos="2748"/>
+          <w:tab w:val="left" w:pos="3664"/>
+          <w:tab w:val="left" w:pos="4580"/>
+          <w:tab w:val="left" w:pos="5496"/>
+          <w:tab w:val="left" w:pos="6412"/>
+          <w:tab w:val="left" w:pos="7328"/>
+          <w:tab w:val="left" w:pos="8244"/>
+          <w:tab w:val="left" w:pos="9160"/>
+          <w:tab w:val="left" w:pos="10076"/>
+          <w:tab w:val="left" w:pos="10992"/>
+          <w:tab w:val="left" w:pos="11908"/>
+          <w:tab w:val="left" w:pos="12824"/>
+          <w:tab w:val="left" w:pos="13740"/>
+          <w:tab w:val="left" w:pos="14656"/>
+        </w:tabs>
+        <w:spacing w:after="0" w:line="240" w:lineRule="auto"/>
+        <w:rPr>
+          <w:rFonts w:ascii="Times New Roman" w:eastAsia="Times New Roman" w:hAnsi="Times New Roman" w:cs="Times New Roman"/>
+          <w:color w:val="000000"/>
+          <w:sz w:val="36"/>
+          <w:szCs w:val="36"/>
+          <w:lang w:eastAsia="en-IN"/>
+        </w:rPr>
+      </w:pPr>
+      <w:r>
+        <w:rPr>
+          <w:rFonts w:ascii="Times New Roman" w:eastAsia="Times New Roman" w:hAnsi="Times New Roman" w:cs="Times New Roman"/>
+          <w:color w:val="000000"/>
+          <w:sz w:val="36"/>
+          <w:szCs w:val="36"/>
+          <w:lang w:eastAsia="en-IN"/>
+        </w:rPr>
+        <w:t>This is of 3 types</w:t>
+      </w:r>
+    </w:p>
+    <w:p>
+      <w:pPr>
+        <w:shd w:val="clear" w:color="auto" w:fill="FFFFFF"/>
+        <w:tabs>
+          <w:tab w:val="left" w:pos="916"/>
+          <w:tab w:val="left" w:pos="1832"/>
+          <w:tab w:val="left" w:pos="2748"/>
+          <w:tab w:val="left" w:pos="3664"/>
+          <w:tab w:val="left" w:pos="4580"/>
+          <w:tab w:val="left" w:pos="5496"/>
+          <w:tab w:val="left" w:pos="6412"/>
+          <w:tab w:val="left" w:pos="7328"/>
+          <w:tab w:val="left" w:pos="8244"/>
+          <w:tab w:val="left" w:pos="9160"/>
+          <w:tab w:val="left" w:pos="10076"/>
+          <w:tab w:val="left" w:pos="10992"/>
+          <w:tab w:val="left" w:pos="11908"/>
+          <w:tab w:val="left" w:pos="12824"/>
+          <w:tab w:val="left" w:pos="13740"/>
+          <w:tab w:val="left" w:pos="14656"/>
+        </w:tabs>
+        <w:spacing w:after="0" w:line="240" w:lineRule="auto"/>
+        <w:rPr>
+          <w:rFonts w:ascii="Times New Roman" w:eastAsia="Times New Roman" w:hAnsi="Times New Roman" w:cs="Times New Roman"/>
+          <w:color w:val="000000"/>
+          <w:sz w:val="36"/>
+          <w:szCs w:val="36"/>
+          <w:lang w:eastAsia="en-IN"/>
+        </w:rPr>
+      </w:pPr>
+      <w:r>
+        <w:rPr>
+          <w:rFonts w:ascii="Times New Roman" w:eastAsia="Times New Roman" w:hAnsi="Times New Roman" w:cs="Times New Roman"/>
+          <w:color w:val="000000"/>
+          <w:sz w:val="36"/>
+          <w:szCs w:val="36"/>
+          <w:lang w:eastAsia="en-IN"/>
+        </w:rPr>
+        <w:t xml:space="preserve">1 Hard reset </w:t>
+      </w:r>
+    </w:p>
+    <w:p>
+      <w:pPr>
+        <w:shd w:val="clear" w:color="auto" w:fill="FFFFFF"/>
+        <w:tabs>
+          <w:tab w:val="left" w:pos="916"/>
+          <w:tab w:val="left" w:pos="1832"/>
+          <w:tab w:val="left" w:pos="2748"/>
+          <w:tab w:val="left" w:pos="3664"/>
+          <w:tab w:val="left" w:pos="4580"/>
+          <w:tab w:val="left" w:pos="5496"/>
+          <w:tab w:val="left" w:pos="6412"/>
+          <w:tab w:val="left" w:pos="7328"/>
+          <w:tab w:val="left" w:pos="8244"/>
+          <w:tab w:val="left" w:pos="9160"/>
+          <w:tab w:val="left" w:pos="10076"/>
+          <w:tab w:val="left" w:pos="10992"/>
+          <w:tab w:val="left" w:pos="11908"/>
+          <w:tab w:val="left" w:pos="12824"/>
+          <w:tab w:val="left" w:pos="13740"/>
+          <w:tab w:val="left" w:pos="14656"/>
+        </w:tabs>
+        <w:spacing w:after="0" w:line="240" w:lineRule="auto"/>
+        <w:rPr>
+          <w:rFonts w:ascii="Times New Roman" w:eastAsia="Times New Roman" w:hAnsi="Times New Roman" w:cs="Times New Roman"/>
+          <w:color w:val="000000"/>
+          <w:sz w:val="36"/>
+          <w:szCs w:val="36"/>
+          <w:lang w:eastAsia="en-IN"/>
+        </w:rPr>
+      </w:pPr>
+      <w:r>
+        <w:rPr>
+          <w:rFonts w:ascii="Times New Roman" w:eastAsia="Times New Roman" w:hAnsi="Times New Roman" w:cs="Times New Roman"/>
+          <w:color w:val="000000"/>
+          <w:sz w:val="36"/>
+          <w:szCs w:val="36"/>
+          <w:lang w:eastAsia="en-IN"/>
+        </w:rPr>
+        <w:t xml:space="preserve">2 Soft </w:t>
+      </w:r>
+      <w:proofErr w:type="gramStart"/>
+      <w:r>
+        <w:rPr>
+          <w:rFonts w:ascii="Times New Roman" w:eastAsia="Times New Roman" w:hAnsi="Times New Roman" w:cs="Times New Roman"/>
+          <w:color w:val="000000"/>
+          <w:sz w:val="36"/>
+          <w:szCs w:val="36"/>
+          <w:lang w:eastAsia="en-IN"/>
+        </w:rPr>
+        <w:t>reset</w:t>
+      </w:r>
+      <w:proofErr w:type="gramEnd"/>
+    </w:p>
+    <w:p>
+      <w:pPr>
+        <w:shd w:val="clear" w:color="auto" w:fill="FFFFFF"/>
+        <w:tabs>
+          <w:tab w:val="left" w:pos="916"/>
+          <w:tab w:val="left" w:pos="1832"/>
+          <w:tab w:val="left" w:pos="2748"/>
+          <w:tab w:val="left" w:pos="3664"/>
+          <w:tab w:val="left" w:pos="4580"/>
+          <w:tab w:val="left" w:pos="5496"/>
+          <w:tab w:val="left" w:pos="6412"/>
+          <w:tab w:val="left" w:pos="7328"/>
+          <w:tab w:val="left" w:pos="8244"/>
+          <w:tab w:val="left" w:pos="9160"/>
+          <w:tab w:val="left" w:pos="10076"/>
+          <w:tab w:val="left" w:pos="10992"/>
+          <w:tab w:val="left" w:pos="11908"/>
+          <w:tab w:val="left" w:pos="12824"/>
+          <w:tab w:val="left" w:pos="13740"/>
+          <w:tab w:val="left" w:pos="14656"/>
+        </w:tabs>
+        <w:spacing w:after="0" w:line="240" w:lineRule="auto"/>
+        <w:rPr>
+          <w:rFonts w:ascii="Times New Roman" w:eastAsia="Times New Roman" w:hAnsi="Times New Roman" w:cs="Times New Roman"/>
+          <w:color w:val="000000"/>
+          <w:sz w:val="36"/>
+          <w:szCs w:val="36"/>
+          <w:lang w:eastAsia="en-IN"/>
+        </w:rPr>
+      </w:pPr>
+      <w:r>
+        <w:rPr>
+          <w:rFonts w:ascii="Times New Roman" w:eastAsia="Times New Roman" w:hAnsi="Times New Roman" w:cs="Times New Roman"/>
+          <w:color w:val="000000"/>
+          <w:sz w:val="36"/>
+          <w:szCs w:val="36"/>
+          <w:lang w:eastAsia="en-IN"/>
+        </w:rPr>
+        <w:t xml:space="preserve">3 Mixed </w:t>
+      </w:r>
+      <w:proofErr w:type="gramStart"/>
+      <w:r>
+        <w:rPr>
+          <w:rFonts w:ascii="Times New Roman" w:eastAsia="Times New Roman" w:hAnsi="Times New Roman" w:cs="Times New Roman"/>
+          <w:color w:val="000000"/>
+          <w:sz w:val="36"/>
+          <w:szCs w:val="36"/>
+          <w:lang w:eastAsia="en-IN"/>
+        </w:rPr>
+        <w:t>reset</w:t>
+      </w:r>
+      <w:proofErr w:type="gramEnd"/>
+    </w:p>
+    <w:p>
+      <w:pPr>
+        <w:shd w:val="clear" w:color="auto" w:fill="FFFFFF"/>
+        <w:tabs>
+          <w:tab w:val="left" w:pos="916"/>
+          <w:tab w:val="left" w:pos="1832"/>
+          <w:tab w:val="left" w:pos="2748"/>
+          <w:tab w:val="left" w:pos="3664"/>
+          <w:tab w:val="left" w:pos="4580"/>
+          <w:tab w:val="left" w:pos="5496"/>
+          <w:tab w:val="left" w:pos="6412"/>
+          <w:tab w:val="left" w:pos="7328"/>
+          <w:tab w:val="left" w:pos="8244"/>
+          <w:tab w:val="left" w:pos="9160"/>
+          <w:tab w:val="left" w:pos="10076"/>
+          <w:tab w:val="left" w:pos="10992"/>
+          <w:tab w:val="left" w:pos="11908"/>
+          <w:tab w:val="left" w:pos="12824"/>
+          <w:tab w:val="left" w:pos="13740"/>
+          <w:tab w:val="left" w:pos="14656"/>
+        </w:tabs>
+        <w:spacing w:after="0" w:line="240" w:lineRule="auto"/>
+        <w:rPr>
+          <w:rFonts w:ascii="Times New Roman" w:eastAsia="Times New Roman" w:hAnsi="Times New Roman" w:cs="Times New Roman"/>
+          <w:color w:val="000000"/>
+          <w:sz w:val="36"/>
+          <w:szCs w:val="36"/>
+          <w:lang w:eastAsia="en-IN"/>
+        </w:rPr>
+      </w:pPr>
+    </w:p>
+    <w:p>
+      <w:pPr>
+        <w:shd w:val="clear" w:color="auto" w:fill="FFFFFF"/>
+        <w:tabs>
+          <w:tab w:val="left" w:pos="916"/>
+          <w:tab w:val="left" w:pos="1832"/>
+          <w:tab w:val="left" w:pos="2748"/>
+          <w:tab w:val="left" w:pos="3664"/>
+          <w:tab w:val="left" w:pos="4580"/>
+          <w:tab w:val="left" w:pos="5496"/>
+          <w:tab w:val="left" w:pos="6412"/>
+          <w:tab w:val="left" w:pos="7328"/>
+          <w:tab w:val="left" w:pos="8244"/>
+          <w:tab w:val="left" w:pos="9160"/>
+          <w:tab w:val="left" w:pos="10076"/>
+          <w:tab w:val="left" w:pos="10992"/>
+          <w:tab w:val="left" w:pos="11908"/>
+          <w:tab w:val="left" w:pos="12824"/>
+          <w:tab w:val="left" w:pos="13740"/>
+          <w:tab w:val="left" w:pos="14656"/>
+        </w:tabs>
+        <w:spacing w:after="0" w:line="240" w:lineRule="auto"/>
+        <w:rPr>
+          <w:rFonts w:ascii="Times New Roman" w:eastAsia="Times New Roman" w:hAnsi="Times New Roman" w:cs="Times New Roman"/>
+          <w:color w:val="000000"/>
+          <w:sz w:val="36"/>
+          <w:szCs w:val="36"/>
+          <w:lang w:eastAsia="en-IN"/>
+        </w:rPr>
+      </w:pPr>
+      <w:r>
+        <w:rPr>
+          <w:rFonts w:ascii="Times New Roman" w:eastAsia="Times New Roman" w:hAnsi="Times New Roman" w:cs="Times New Roman"/>
+          <w:color w:val="000000"/>
+          <w:sz w:val="36"/>
+          <w:szCs w:val="36"/>
+          <w:lang w:eastAsia="en-IN"/>
+        </w:rPr>
+        <w:t>Hard Reset</w:t>
+      </w:r>
+    </w:p>
+    <w:p>
+      <w:pPr>
+        <w:shd w:val="clear" w:color="auto" w:fill="FFFFFF"/>
+        <w:tabs>
+          <w:tab w:val="left" w:pos="916"/>
+          <w:tab w:val="left" w:pos="1832"/>
+          <w:tab w:val="left" w:pos="2748"/>
+          <w:tab w:val="left" w:pos="3664"/>
+          <w:tab w:val="left" w:pos="4580"/>
+          <w:tab w:val="left" w:pos="5496"/>
+          <w:tab w:val="left" w:pos="6412"/>
+          <w:tab w:val="left" w:pos="7328"/>
+          <w:tab w:val="left" w:pos="8244"/>
+          <w:tab w:val="left" w:pos="9160"/>
+          <w:tab w:val="left" w:pos="10076"/>
+          <w:tab w:val="left" w:pos="10992"/>
+          <w:tab w:val="left" w:pos="11908"/>
+          <w:tab w:val="left" w:pos="12824"/>
+          <w:tab w:val="left" w:pos="13740"/>
+          <w:tab w:val="left" w:pos="14656"/>
+        </w:tabs>
+        <w:spacing w:after="0" w:line="240" w:lineRule="auto"/>
+        <w:rPr>
+          <w:rFonts w:ascii="Times New Roman" w:eastAsia="Times New Roman" w:hAnsi="Times New Roman" w:cs="Times New Roman"/>
+          <w:color w:val="000000"/>
+          <w:sz w:val="36"/>
+          <w:szCs w:val="36"/>
+          <w:lang w:eastAsia="en-IN"/>
+        </w:rPr>
+      </w:pPr>
+      <w:r>
+        <w:rPr>
+          <w:rFonts w:ascii="Times New Roman" w:eastAsia="Times New Roman" w:hAnsi="Times New Roman" w:cs="Times New Roman"/>
+          <w:color w:val="000000"/>
+          <w:sz w:val="36"/>
+          <w:szCs w:val="36"/>
+          <w:lang w:eastAsia="en-IN"/>
+        </w:rPr>
+        <w:t>==================</w:t>
+      </w:r>
+    </w:p>
+    <w:p>
+      <w:pPr>
+        <w:shd w:val="clear" w:color="auto" w:fill="FFFFFF"/>
+        <w:tabs>
+          <w:tab w:val="left" w:pos="916"/>
+          <w:tab w:val="left" w:pos="1832"/>
+          <w:tab w:val="left" w:pos="2748"/>
+          <w:tab w:val="left" w:pos="3664"/>
+          <w:tab w:val="left" w:pos="4580"/>
+          <w:tab w:val="left" w:pos="5496"/>
+          <w:tab w:val="left" w:pos="6412"/>
+          <w:tab w:val="left" w:pos="7328"/>
+          <w:tab w:val="left" w:pos="8244"/>
+          <w:tab w:val="left" w:pos="9160"/>
+          <w:tab w:val="left" w:pos="10076"/>
+          <w:tab w:val="left" w:pos="10992"/>
+          <w:tab w:val="left" w:pos="11908"/>
+          <w:tab w:val="left" w:pos="12824"/>
+          <w:tab w:val="left" w:pos="13740"/>
+          <w:tab w:val="left" w:pos="14656"/>
+        </w:tabs>
+        <w:spacing w:after="0" w:line="240" w:lineRule="auto"/>
+        <w:rPr>
+          <w:rFonts w:ascii="Times New Roman" w:eastAsia="Times New Roman" w:hAnsi="Times New Roman" w:cs="Times New Roman"/>
+          <w:color w:val="000000"/>
+          <w:sz w:val="36"/>
+          <w:szCs w:val="36"/>
+          <w:lang w:eastAsia="en-IN"/>
+        </w:rPr>
+      </w:pPr>
+      <w:r>
+        <w:rPr>
+          <w:rFonts w:ascii="Times New Roman" w:eastAsia="Times New Roman" w:hAnsi="Times New Roman" w:cs="Times New Roman"/>
+          <w:color w:val="000000"/>
+          <w:sz w:val="36"/>
+          <w:szCs w:val="36"/>
+          <w:lang w:eastAsia="en-IN"/>
+        </w:rPr>
+        <w:t>1 Create a file called file1 with the below data</w:t>
+      </w:r>
+    </w:p>
+    <w:p>
+      <w:pPr>
+        <w:shd w:val="clear" w:color="auto" w:fill="FFFFFF"/>
+        <w:tabs>
+          <w:tab w:val="left" w:pos="916"/>
+          <w:tab w:val="left" w:pos="1832"/>
+          <w:tab w:val="left" w:pos="2748"/>
+          <w:tab w:val="left" w:pos="3664"/>
+          <w:tab w:val="left" w:pos="4580"/>
+          <w:tab w:val="left" w:pos="5496"/>
+          <w:tab w:val="left" w:pos="6412"/>
+          <w:tab w:val="left" w:pos="7328"/>
+          <w:tab w:val="left" w:pos="8244"/>
+          <w:tab w:val="left" w:pos="9160"/>
+          <w:tab w:val="left" w:pos="10076"/>
+          <w:tab w:val="left" w:pos="10992"/>
+          <w:tab w:val="left" w:pos="11908"/>
+          <w:tab w:val="left" w:pos="12824"/>
+          <w:tab w:val="left" w:pos="13740"/>
+          <w:tab w:val="left" w:pos="14656"/>
+        </w:tabs>
+        <w:spacing w:after="0" w:line="240" w:lineRule="auto"/>
+        <w:rPr>
+          <w:rFonts w:ascii="Times New Roman" w:eastAsia="Times New Roman" w:hAnsi="Times New Roman" w:cs="Times New Roman"/>
+          <w:color w:val="000000"/>
+          <w:sz w:val="36"/>
+          <w:szCs w:val="36"/>
+          <w:lang w:eastAsia="en-IN"/>
+        </w:rPr>
+      </w:pPr>
+      <w:r>
+        <w:rPr>
+          <w:rFonts w:ascii="Times New Roman" w:eastAsia="Times New Roman" w:hAnsi="Times New Roman" w:cs="Times New Roman"/>
+          <w:color w:val="000000"/>
+          <w:sz w:val="36"/>
+          <w:szCs w:val="36"/>
+          <w:lang w:eastAsia="en-IN"/>
+        </w:rPr>
+        <w:t xml:space="preserve">  one</w:t>
+      </w:r>
+    </w:p>
+    <w:p>
+      <w:pPr>
+        <w:shd w:val="clear" w:color="auto" w:fill="FFFFFF"/>
+        <w:tabs>
+          <w:tab w:val="left" w:pos="916"/>
+          <w:tab w:val="left" w:pos="1832"/>
+          <w:tab w:val="left" w:pos="2748"/>
+          <w:tab w:val="left" w:pos="3664"/>
+          <w:tab w:val="left" w:pos="4580"/>
+          <w:tab w:val="left" w:pos="5496"/>
+          <w:tab w:val="left" w:pos="6412"/>
+          <w:tab w:val="left" w:pos="7328"/>
+          <w:tab w:val="left" w:pos="8244"/>
+          <w:tab w:val="left" w:pos="9160"/>
+          <w:tab w:val="left" w:pos="10076"/>
+          <w:tab w:val="left" w:pos="10992"/>
+          <w:tab w:val="left" w:pos="11908"/>
+          <w:tab w:val="left" w:pos="12824"/>
+          <w:tab w:val="left" w:pos="13740"/>
+          <w:tab w:val="left" w:pos="14656"/>
+        </w:tabs>
+        <w:spacing w:after="0" w:line="240" w:lineRule="auto"/>
+        <w:rPr>
+          <w:rFonts w:ascii="Times New Roman" w:eastAsia="Times New Roman" w:hAnsi="Times New Roman" w:cs="Times New Roman"/>
+          <w:color w:val="000000"/>
+          <w:sz w:val="36"/>
+          <w:szCs w:val="36"/>
+          <w:lang w:eastAsia="en-IN"/>
+        </w:rPr>
+      </w:pPr>
+    </w:p>
+    <w:p>
+      <w:pPr>
+        <w:shd w:val="clear" w:color="auto" w:fill="FFFFFF"/>
+        <w:tabs>
+          <w:tab w:val="left" w:pos="916"/>
+          <w:tab w:val="left" w:pos="1832"/>
+          <w:tab w:val="left" w:pos="2748"/>
+          <w:tab w:val="left" w:pos="3664"/>
+          <w:tab w:val="left" w:pos="4580"/>
+          <w:tab w:val="left" w:pos="5496"/>
+          <w:tab w:val="left" w:pos="6412"/>
+          <w:tab w:val="left" w:pos="7328"/>
+          <w:tab w:val="left" w:pos="8244"/>
+          <w:tab w:val="left" w:pos="9160"/>
+          <w:tab w:val="left" w:pos="10076"/>
+          <w:tab w:val="left" w:pos="10992"/>
+          <w:tab w:val="left" w:pos="11908"/>
+          <w:tab w:val="left" w:pos="12824"/>
+          <w:tab w:val="left" w:pos="13740"/>
+          <w:tab w:val="left" w:pos="14656"/>
+        </w:tabs>
+        <w:spacing w:after="0" w:line="240" w:lineRule="auto"/>
+        <w:rPr>
+          <w:rFonts w:ascii="Times New Roman" w:eastAsia="Times New Roman" w:hAnsi="Times New Roman" w:cs="Times New Roman"/>
+          <w:color w:val="000000"/>
+          <w:sz w:val="36"/>
+          <w:szCs w:val="36"/>
+          <w:lang w:eastAsia="en-IN"/>
+        </w:rPr>
+      </w:pPr>
+      <w:r>
+        <w:rPr>
+          <w:rFonts w:ascii="Times New Roman" w:eastAsia="Times New Roman" w:hAnsi="Times New Roman" w:cs="Times New Roman"/>
+          <w:color w:val="000000"/>
+          <w:sz w:val="36"/>
+          <w:szCs w:val="36"/>
+          <w:lang w:eastAsia="en-IN"/>
+        </w:rPr>
+        <w:t xml:space="preserve">2 Send it to </w:t>
+      </w:r>
+      <w:proofErr w:type="spellStart"/>
+      <w:proofErr w:type="gramStart"/>
+      <w:r>
+        <w:rPr>
+          <w:rFonts w:ascii="Times New Roman" w:eastAsia="Times New Roman" w:hAnsi="Times New Roman" w:cs="Times New Roman"/>
+          <w:color w:val="000000"/>
+          <w:sz w:val="36"/>
+          <w:szCs w:val="36"/>
+          <w:lang w:eastAsia="en-IN"/>
+        </w:rPr>
+        <w:t>stagging</w:t>
+      </w:r>
+      <w:proofErr w:type="spellEnd"/>
+      <w:proofErr w:type="gramEnd"/>
+      <w:r>
+        <w:rPr>
+          <w:rFonts w:ascii="Times New Roman" w:eastAsia="Times New Roman" w:hAnsi="Times New Roman" w:cs="Times New Roman"/>
+          <w:color w:val="000000"/>
+          <w:sz w:val="36"/>
+          <w:szCs w:val="36"/>
+          <w:lang w:eastAsia="en-IN"/>
+        </w:rPr>
+        <w:t xml:space="preserve"> area and local repository</w:t>
+      </w:r>
+    </w:p>
+    <w:p>
+      <w:pPr>
+        <w:shd w:val="clear" w:color="auto" w:fill="FFFFFF"/>
+        <w:tabs>
+          <w:tab w:val="left" w:pos="916"/>
+          <w:tab w:val="left" w:pos="1832"/>
+          <w:tab w:val="left" w:pos="2748"/>
+          <w:tab w:val="left" w:pos="3664"/>
+          <w:tab w:val="left" w:pos="4580"/>
+          <w:tab w:val="left" w:pos="5496"/>
+          <w:tab w:val="left" w:pos="6412"/>
+          <w:tab w:val="left" w:pos="7328"/>
+          <w:tab w:val="left" w:pos="8244"/>
+          <w:tab w:val="left" w:pos="9160"/>
+          <w:tab w:val="left" w:pos="10076"/>
+          <w:tab w:val="left" w:pos="10992"/>
+          <w:tab w:val="left" w:pos="11908"/>
+          <w:tab w:val="left" w:pos="12824"/>
+          <w:tab w:val="left" w:pos="13740"/>
+          <w:tab w:val="left" w:pos="14656"/>
+        </w:tabs>
+        <w:spacing w:after="0" w:line="240" w:lineRule="auto"/>
+        <w:rPr>
+          <w:rFonts w:ascii="Times New Roman" w:eastAsia="Times New Roman" w:hAnsi="Times New Roman" w:cs="Times New Roman"/>
+          <w:color w:val="000000"/>
+          <w:sz w:val="36"/>
+          <w:szCs w:val="36"/>
+          <w:lang w:eastAsia="en-IN"/>
+        </w:rPr>
+      </w:pPr>
+      <w:r>
+        <w:rPr>
+          <w:rFonts w:ascii="Times New Roman" w:eastAsia="Times New Roman" w:hAnsi="Times New Roman" w:cs="Times New Roman"/>
+          <w:color w:val="000000"/>
+          <w:sz w:val="36"/>
+          <w:szCs w:val="36"/>
+          <w:lang w:eastAsia="en-IN"/>
+        </w:rPr>
+        <w:t xml:space="preserve">  git </w:t>
+      </w:r>
+      <w:proofErr w:type="gramStart"/>
+      <w:r>
+        <w:rPr>
+          <w:rFonts w:ascii="Times New Roman" w:eastAsia="Times New Roman" w:hAnsi="Times New Roman" w:cs="Times New Roman"/>
+          <w:color w:val="000000"/>
+          <w:sz w:val="36"/>
+          <w:szCs w:val="36"/>
+          <w:lang w:eastAsia="en-IN"/>
+        </w:rPr>
+        <w:t>add .</w:t>
+      </w:r>
+      <w:proofErr w:type="gramEnd"/>
+    </w:p>
+    <w:p>
+      <w:pPr>
+        <w:shd w:val="clear" w:color="auto" w:fill="FFFFFF"/>
+        <w:tabs>
+          <w:tab w:val="left" w:pos="916"/>
+          <w:tab w:val="left" w:pos="1832"/>
+          <w:tab w:val="left" w:pos="2748"/>
+          <w:tab w:val="left" w:pos="3664"/>
+          <w:tab w:val="left" w:pos="4580"/>
+          <w:tab w:val="left" w:pos="5496"/>
+          <w:tab w:val="left" w:pos="6412"/>
+          <w:tab w:val="left" w:pos="7328"/>
+          <w:tab w:val="left" w:pos="8244"/>
+          <w:tab w:val="left" w:pos="9160"/>
+          <w:tab w:val="left" w:pos="10076"/>
+          <w:tab w:val="left" w:pos="10992"/>
+          <w:tab w:val="left" w:pos="11908"/>
+          <w:tab w:val="left" w:pos="12824"/>
+          <w:tab w:val="left" w:pos="13740"/>
+          <w:tab w:val="left" w:pos="14656"/>
+        </w:tabs>
+        <w:spacing w:after="0" w:line="240" w:lineRule="auto"/>
+        <w:rPr>
+          <w:rFonts w:ascii="Times New Roman" w:eastAsia="Times New Roman" w:hAnsi="Times New Roman" w:cs="Times New Roman"/>
+          <w:color w:val="000000"/>
+          <w:sz w:val="36"/>
+          <w:szCs w:val="36"/>
+          <w:lang w:eastAsia="en-IN"/>
+        </w:rPr>
+      </w:pPr>
+      <w:r>
+        <w:rPr>
+          <w:rFonts w:ascii="Times New Roman" w:eastAsia="Times New Roman" w:hAnsi="Times New Roman" w:cs="Times New Roman"/>
+          <w:color w:val="000000"/>
+          <w:sz w:val="36"/>
+          <w:szCs w:val="36"/>
+          <w:lang w:eastAsia="en-IN"/>
+        </w:rPr>
+        <w:t xml:space="preserve">  git commit -m "a"</w:t>
+      </w:r>
+    </w:p>
+    <w:p>
+      <w:pPr>
+        <w:shd w:val="clear" w:color="auto" w:fill="FFFFFF"/>
+        <w:tabs>
+          <w:tab w:val="left" w:pos="916"/>
+          <w:tab w:val="left" w:pos="1832"/>
+          <w:tab w:val="left" w:pos="2748"/>
+          <w:tab w:val="left" w:pos="3664"/>
+          <w:tab w:val="left" w:pos="4580"/>
+          <w:tab w:val="left" w:pos="5496"/>
+          <w:tab w:val="left" w:pos="6412"/>
+          <w:tab w:val="left" w:pos="7328"/>
+          <w:tab w:val="left" w:pos="8244"/>
+          <w:tab w:val="left" w:pos="9160"/>
+          <w:tab w:val="left" w:pos="10076"/>
+          <w:tab w:val="left" w:pos="10992"/>
+          <w:tab w:val="left" w:pos="11908"/>
+          <w:tab w:val="left" w:pos="12824"/>
+          <w:tab w:val="left" w:pos="13740"/>
+          <w:tab w:val="left" w:pos="14656"/>
+        </w:tabs>
+        <w:spacing w:after="0" w:line="240" w:lineRule="auto"/>
+        <w:rPr>
+          <w:rFonts w:ascii="Times New Roman" w:eastAsia="Times New Roman" w:hAnsi="Times New Roman" w:cs="Times New Roman"/>
+          <w:color w:val="000000"/>
+          <w:sz w:val="36"/>
+          <w:szCs w:val="36"/>
+          <w:lang w:eastAsia="en-IN"/>
+        </w:rPr>
+      </w:pPr>
+    </w:p>
+    <w:p>
+      <w:pPr>
+        <w:shd w:val="clear" w:color="auto" w:fill="FFFFFF"/>
+        <w:tabs>
+          <w:tab w:val="left" w:pos="916"/>
+          <w:tab w:val="left" w:pos="1832"/>
+          <w:tab w:val="left" w:pos="2748"/>
+          <w:tab w:val="left" w:pos="3664"/>
+          <w:tab w:val="left" w:pos="4580"/>
+          <w:tab w:val="left" w:pos="5496"/>
+          <w:tab w:val="left" w:pos="6412"/>
+          <w:tab w:val="left" w:pos="7328"/>
+          <w:tab w:val="left" w:pos="8244"/>
+          <w:tab w:val="left" w:pos="9160"/>
+          <w:tab w:val="left" w:pos="10076"/>
+          <w:tab w:val="left" w:pos="10992"/>
+          <w:tab w:val="left" w:pos="11908"/>
+          <w:tab w:val="left" w:pos="12824"/>
+          <w:tab w:val="left" w:pos="13740"/>
+          <w:tab w:val="left" w:pos="14656"/>
+        </w:tabs>
+        <w:spacing w:after="0" w:line="240" w:lineRule="auto"/>
+        <w:rPr>
+          <w:rFonts w:ascii="Times New Roman" w:eastAsia="Times New Roman" w:hAnsi="Times New Roman" w:cs="Times New Roman"/>
+          <w:color w:val="000000"/>
+          <w:sz w:val="36"/>
+          <w:szCs w:val="36"/>
+          <w:lang w:eastAsia="en-IN"/>
+        </w:rPr>
+      </w:pPr>
+      <w:r>
+        <w:rPr>
+          <w:rFonts w:ascii="Times New Roman" w:eastAsia="Times New Roman" w:hAnsi="Times New Roman" w:cs="Times New Roman"/>
+          <w:color w:val="000000"/>
+          <w:sz w:val="36"/>
+          <w:szCs w:val="36"/>
+          <w:lang w:eastAsia="en-IN"/>
+        </w:rPr>
+        <w:t>3 Open the same file and add more data</w:t>
+      </w:r>
+    </w:p>
+    <w:p>
+      <w:pPr>
+        <w:shd w:val="clear" w:color="auto" w:fill="FFFFFF"/>
+        <w:tabs>
+          <w:tab w:val="left" w:pos="916"/>
+          <w:tab w:val="left" w:pos="1832"/>
+          <w:tab w:val="left" w:pos="2748"/>
+          <w:tab w:val="left" w:pos="3664"/>
+          <w:tab w:val="left" w:pos="4580"/>
+          <w:tab w:val="left" w:pos="5496"/>
+          <w:tab w:val="left" w:pos="6412"/>
+          <w:tab w:val="left" w:pos="7328"/>
+          <w:tab w:val="left" w:pos="8244"/>
+          <w:tab w:val="left" w:pos="9160"/>
+          <w:tab w:val="left" w:pos="10076"/>
+          <w:tab w:val="left" w:pos="10992"/>
+          <w:tab w:val="left" w:pos="11908"/>
+          <w:tab w:val="left" w:pos="12824"/>
+          <w:tab w:val="left" w:pos="13740"/>
+          <w:tab w:val="left" w:pos="14656"/>
+        </w:tabs>
+        <w:spacing w:after="0" w:line="240" w:lineRule="auto"/>
+        <w:rPr>
+          <w:rFonts w:ascii="Times New Roman" w:eastAsia="Times New Roman" w:hAnsi="Times New Roman" w:cs="Times New Roman"/>
+          <w:color w:val="000000"/>
+          <w:sz w:val="36"/>
+          <w:szCs w:val="36"/>
+          <w:lang w:eastAsia="en-IN"/>
+        </w:rPr>
+      </w:pPr>
+      <w:r>
+        <w:rPr>
+          <w:rFonts w:ascii="Times New Roman" w:eastAsia="Times New Roman" w:hAnsi="Times New Roman" w:cs="Times New Roman"/>
+          <w:color w:val="000000"/>
+          <w:sz w:val="36"/>
+          <w:szCs w:val="36"/>
+          <w:lang w:eastAsia="en-IN"/>
+        </w:rPr>
+        <w:t xml:space="preserve">  one</w:t>
+      </w:r>
+    </w:p>
+    <w:p>
+      <w:pPr>
+        <w:shd w:val="clear" w:color="auto" w:fill="FFFFFF"/>
+        <w:tabs>
+          <w:tab w:val="left" w:pos="916"/>
+          <w:tab w:val="left" w:pos="1832"/>
+          <w:tab w:val="left" w:pos="2748"/>
+          <w:tab w:val="left" w:pos="3664"/>
+          <w:tab w:val="left" w:pos="4580"/>
+          <w:tab w:val="left" w:pos="5496"/>
+          <w:tab w:val="left" w:pos="6412"/>
+          <w:tab w:val="left" w:pos="7328"/>
+          <w:tab w:val="left" w:pos="8244"/>
+          <w:tab w:val="left" w:pos="9160"/>
+          <w:tab w:val="left" w:pos="10076"/>
+          <w:tab w:val="left" w:pos="10992"/>
+          <w:tab w:val="left" w:pos="11908"/>
+          <w:tab w:val="left" w:pos="12824"/>
+          <w:tab w:val="left" w:pos="13740"/>
+          <w:tab w:val="left" w:pos="14656"/>
+        </w:tabs>
+        <w:spacing w:after="0" w:line="240" w:lineRule="auto"/>
+        <w:rPr>
+          <w:rFonts w:ascii="Times New Roman" w:eastAsia="Times New Roman" w:hAnsi="Times New Roman" w:cs="Times New Roman"/>
+          <w:color w:val="000000"/>
+          <w:sz w:val="36"/>
+          <w:szCs w:val="36"/>
+          <w:lang w:eastAsia="en-IN"/>
+        </w:rPr>
+      </w:pPr>
+      <w:r>
+        <w:rPr>
+          <w:rFonts w:ascii="Times New Roman" w:eastAsia="Times New Roman" w:hAnsi="Times New Roman" w:cs="Times New Roman"/>
+          <w:color w:val="000000"/>
+          <w:sz w:val="36"/>
+          <w:szCs w:val="36"/>
+          <w:lang w:eastAsia="en-IN"/>
+        </w:rPr>
+        <w:t xml:space="preserve">  two</w:t>
+      </w:r>
+    </w:p>
+    <w:p>
+      <w:pPr>
+        <w:shd w:val="clear" w:color="auto" w:fill="FFFFFF"/>
+        <w:tabs>
+          <w:tab w:val="left" w:pos="916"/>
+          <w:tab w:val="left" w:pos="1832"/>
+          <w:tab w:val="left" w:pos="2748"/>
+          <w:tab w:val="left" w:pos="3664"/>
+          <w:tab w:val="left" w:pos="4580"/>
+          <w:tab w:val="left" w:pos="5496"/>
+          <w:tab w:val="left" w:pos="6412"/>
+          <w:tab w:val="left" w:pos="7328"/>
+          <w:tab w:val="left" w:pos="8244"/>
+          <w:tab w:val="left" w:pos="9160"/>
+          <w:tab w:val="left" w:pos="10076"/>
+          <w:tab w:val="left" w:pos="10992"/>
+          <w:tab w:val="left" w:pos="11908"/>
+          <w:tab w:val="left" w:pos="12824"/>
+          <w:tab w:val="left" w:pos="13740"/>
+          <w:tab w:val="left" w:pos="14656"/>
+        </w:tabs>
+        <w:spacing w:after="0" w:line="240" w:lineRule="auto"/>
+        <w:rPr>
+          <w:rFonts w:ascii="Times New Roman" w:eastAsia="Times New Roman" w:hAnsi="Times New Roman" w:cs="Times New Roman"/>
+          <w:color w:val="000000"/>
+          <w:sz w:val="36"/>
+          <w:szCs w:val="36"/>
+          <w:lang w:eastAsia="en-IN"/>
+        </w:rPr>
+      </w:pPr>
+    </w:p>
+    <w:p>
+      <w:pPr>
+        <w:shd w:val="clear" w:color="auto" w:fill="FFFFFF"/>
+        <w:tabs>
+          <w:tab w:val="left" w:pos="916"/>
+          <w:tab w:val="left" w:pos="1832"/>
+          <w:tab w:val="left" w:pos="2748"/>
+          <w:tab w:val="left" w:pos="3664"/>
+          <w:tab w:val="left" w:pos="4580"/>
+          <w:tab w:val="left" w:pos="5496"/>
+          <w:tab w:val="left" w:pos="6412"/>
+          <w:tab w:val="left" w:pos="7328"/>
+          <w:tab w:val="left" w:pos="8244"/>
+          <w:tab w:val="left" w:pos="9160"/>
+          <w:tab w:val="left" w:pos="10076"/>
+          <w:tab w:val="left" w:pos="10992"/>
+          <w:tab w:val="left" w:pos="11908"/>
+          <w:tab w:val="left" w:pos="12824"/>
+          <w:tab w:val="left" w:pos="13740"/>
+          <w:tab w:val="left" w:pos="14656"/>
+        </w:tabs>
+        <w:spacing w:after="0" w:line="240" w:lineRule="auto"/>
+        <w:rPr>
+          <w:rFonts w:ascii="Times New Roman" w:eastAsia="Times New Roman" w:hAnsi="Times New Roman" w:cs="Times New Roman"/>
+          <w:color w:val="000000"/>
+          <w:sz w:val="36"/>
+          <w:szCs w:val="36"/>
+          <w:lang w:eastAsia="en-IN"/>
+        </w:rPr>
+      </w:pPr>
+      <w:r>
+        <w:rPr>
+          <w:rFonts w:ascii="Times New Roman" w:eastAsia="Times New Roman" w:hAnsi="Times New Roman" w:cs="Times New Roman"/>
+          <w:color w:val="000000"/>
+          <w:sz w:val="36"/>
+          <w:szCs w:val="36"/>
+          <w:lang w:eastAsia="en-IN"/>
+        </w:rPr>
+        <w:t xml:space="preserve">4 Send it to </w:t>
+      </w:r>
+      <w:proofErr w:type="spellStart"/>
+      <w:proofErr w:type="gramStart"/>
+      <w:r>
+        <w:rPr>
+          <w:rFonts w:ascii="Times New Roman" w:eastAsia="Times New Roman" w:hAnsi="Times New Roman" w:cs="Times New Roman"/>
+          <w:color w:val="000000"/>
+          <w:sz w:val="36"/>
+          <w:szCs w:val="36"/>
+          <w:lang w:eastAsia="en-IN"/>
+        </w:rPr>
+        <w:t>stagging</w:t>
+      </w:r>
+      <w:proofErr w:type="spellEnd"/>
+      <w:proofErr w:type="gramEnd"/>
+      <w:r>
+        <w:rPr>
+          <w:rFonts w:ascii="Times New Roman" w:eastAsia="Times New Roman" w:hAnsi="Times New Roman" w:cs="Times New Roman"/>
+          <w:color w:val="000000"/>
+          <w:sz w:val="36"/>
+          <w:szCs w:val="36"/>
+          <w:lang w:eastAsia="en-IN"/>
+        </w:rPr>
+        <w:t xml:space="preserve"> area and local repository</w:t>
+      </w:r>
+    </w:p>
+    <w:p>
+      <w:pPr>
+        <w:shd w:val="clear" w:color="auto" w:fill="FFFFFF"/>
+        <w:tabs>
+          <w:tab w:val="left" w:pos="916"/>
+          <w:tab w:val="left" w:pos="1832"/>
+          <w:tab w:val="left" w:pos="2748"/>
+          <w:tab w:val="left" w:pos="3664"/>
+          <w:tab w:val="left" w:pos="4580"/>
+          <w:tab w:val="left" w:pos="5496"/>
+          <w:tab w:val="left" w:pos="6412"/>
+          <w:tab w:val="left" w:pos="7328"/>
+          <w:tab w:val="left" w:pos="8244"/>
+          <w:tab w:val="left" w:pos="9160"/>
+          <w:tab w:val="left" w:pos="10076"/>
+          <w:tab w:val="left" w:pos="10992"/>
+          <w:tab w:val="left" w:pos="11908"/>
+          <w:tab w:val="left" w:pos="12824"/>
+          <w:tab w:val="left" w:pos="13740"/>
+          <w:tab w:val="left" w:pos="14656"/>
+        </w:tabs>
+        <w:spacing w:after="0" w:line="240" w:lineRule="auto"/>
+        <w:rPr>
+          <w:rFonts w:ascii="Times New Roman" w:eastAsia="Times New Roman" w:hAnsi="Times New Roman" w:cs="Times New Roman"/>
+          <w:color w:val="000000"/>
+          <w:sz w:val="36"/>
+          <w:szCs w:val="36"/>
+          <w:lang w:eastAsia="en-IN"/>
+        </w:rPr>
+      </w:pPr>
+      <w:r>
+        <w:rPr>
+          <w:rFonts w:ascii="Times New Roman" w:eastAsia="Times New Roman" w:hAnsi="Times New Roman" w:cs="Times New Roman"/>
+          <w:color w:val="000000"/>
+          <w:sz w:val="36"/>
+          <w:szCs w:val="36"/>
+          <w:lang w:eastAsia="en-IN"/>
+        </w:rPr>
+        <w:t xml:space="preserve">  git </w:t>
+      </w:r>
+      <w:proofErr w:type="gramStart"/>
+      <w:r>
+        <w:rPr>
+          <w:rFonts w:ascii="Times New Roman" w:eastAsia="Times New Roman" w:hAnsi="Times New Roman" w:cs="Times New Roman"/>
+          <w:color w:val="000000"/>
+          <w:sz w:val="36"/>
+          <w:szCs w:val="36"/>
+          <w:lang w:eastAsia="en-IN"/>
+        </w:rPr>
+        <w:t>add .</w:t>
+      </w:r>
+      <w:proofErr w:type="gramEnd"/>
+    </w:p>
+    <w:p>
+      <w:pPr>
+        <w:shd w:val="clear" w:color="auto" w:fill="FFFFFF"/>
+        <w:tabs>
+          <w:tab w:val="left" w:pos="916"/>
+          <w:tab w:val="left" w:pos="1832"/>
+          <w:tab w:val="left" w:pos="2748"/>
+          <w:tab w:val="left" w:pos="3664"/>
+          <w:tab w:val="left" w:pos="4580"/>
+          <w:tab w:val="left" w:pos="5496"/>
+          <w:tab w:val="left" w:pos="6412"/>
+          <w:tab w:val="left" w:pos="7328"/>
+          <w:tab w:val="left" w:pos="8244"/>
+          <w:tab w:val="left" w:pos="9160"/>
+          <w:tab w:val="left" w:pos="10076"/>
+          <w:tab w:val="left" w:pos="10992"/>
+          <w:tab w:val="left" w:pos="11908"/>
+          <w:tab w:val="left" w:pos="12824"/>
+          <w:tab w:val="left" w:pos="13740"/>
+          <w:tab w:val="left" w:pos="14656"/>
+        </w:tabs>
+        <w:spacing w:after="0" w:line="240" w:lineRule="auto"/>
+        <w:rPr>
+          <w:rFonts w:ascii="Times New Roman" w:eastAsia="Times New Roman" w:hAnsi="Times New Roman" w:cs="Times New Roman"/>
+          <w:color w:val="000000"/>
+          <w:sz w:val="36"/>
+          <w:szCs w:val="36"/>
+          <w:lang w:eastAsia="en-IN"/>
+        </w:rPr>
+      </w:pPr>
+      <w:r>
+        <w:rPr>
+          <w:rFonts w:ascii="Times New Roman" w:eastAsia="Times New Roman" w:hAnsi="Times New Roman" w:cs="Times New Roman"/>
+          <w:color w:val="000000"/>
+          <w:sz w:val="36"/>
+          <w:szCs w:val="36"/>
+          <w:lang w:eastAsia="en-IN"/>
+        </w:rPr>
+        <w:t xml:space="preserve">  git commit -m "b"</w:t>
+      </w:r>
+    </w:p>
+    <w:p>
+      <w:pPr>
+        <w:shd w:val="clear" w:color="auto" w:fill="FFFFFF"/>
+        <w:tabs>
+          <w:tab w:val="left" w:pos="916"/>
+          <w:tab w:val="left" w:pos="1832"/>
+          <w:tab w:val="left" w:pos="2748"/>
+          <w:tab w:val="left" w:pos="3664"/>
+          <w:tab w:val="left" w:pos="4580"/>
+          <w:tab w:val="left" w:pos="5496"/>
+          <w:tab w:val="left" w:pos="6412"/>
+          <w:tab w:val="left" w:pos="7328"/>
+          <w:tab w:val="left" w:pos="8244"/>
+          <w:tab w:val="left" w:pos="9160"/>
+          <w:tab w:val="left" w:pos="10076"/>
+          <w:tab w:val="left" w:pos="10992"/>
+          <w:tab w:val="left" w:pos="11908"/>
+          <w:tab w:val="left" w:pos="12824"/>
+          <w:tab w:val="left" w:pos="13740"/>
+          <w:tab w:val="left" w:pos="14656"/>
+        </w:tabs>
+        <w:spacing w:after="0" w:line="240" w:lineRule="auto"/>
+        <w:rPr>
+          <w:rFonts w:ascii="Times New Roman" w:eastAsia="Times New Roman" w:hAnsi="Times New Roman" w:cs="Times New Roman"/>
+          <w:color w:val="000000"/>
+          <w:sz w:val="36"/>
+          <w:szCs w:val="36"/>
+          <w:lang w:eastAsia="en-IN"/>
+        </w:rPr>
+      </w:pPr>
+    </w:p>
+    <w:p>
+      <w:pPr>
+        <w:shd w:val="clear" w:color="auto" w:fill="FFFFFF"/>
+        <w:tabs>
+          <w:tab w:val="left" w:pos="916"/>
+          <w:tab w:val="left" w:pos="1832"/>
+          <w:tab w:val="left" w:pos="2748"/>
+          <w:tab w:val="left" w:pos="3664"/>
+          <w:tab w:val="left" w:pos="4580"/>
+          <w:tab w:val="left" w:pos="5496"/>
+          <w:tab w:val="left" w:pos="6412"/>
+          <w:tab w:val="left" w:pos="7328"/>
+          <w:tab w:val="left" w:pos="8244"/>
+          <w:tab w:val="left" w:pos="9160"/>
+          <w:tab w:val="left" w:pos="10076"/>
+          <w:tab w:val="left" w:pos="10992"/>
+          <w:tab w:val="left" w:pos="11908"/>
+          <w:tab w:val="left" w:pos="12824"/>
+          <w:tab w:val="left" w:pos="13740"/>
+          <w:tab w:val="left" w:pos="14656"/>
+        </w:tabs>
+        <w:spacing w:after="0" w:line="240" w:lineRule="auto"/>
+        <w:rPr>
+          <w:rFonts w:ascii="Times New Roman" w:eastAsia="Times New Roman" w:hAnsi="Times New Roman" w:cs="Times New Roman"/>
+          <w:color w:val="000000"/>
+          <w:sz w:val="36"/>
+          <w:szCs w:val="36"/>
+          <w:lang w:eastAsia="en-IN"/>
+        </w:rPr>
+      </w:pPr>
+      <w:r>
+        <w:rPr>
+          <w:rFonts w:ascii="Times New Roman" w:eastAsia="Times New Roman" w:hAnsi="Times New Roman" w:cs="Times New Roman"/>
+          <w:color w:val="000000"/>
+          <w:sz w:val="36"/>
+          <w:szCs w:val="36"/>
+          <w:lang w:eastAsia="en-IN"/>
+        </w:rPr>
+        <w:t>5 Open the same file and add more data</w:t>
+      </w:r>
+    </w:p>
+    <w:p>
+      <w:pPr>
+        <w:shd w:val="clear" w:color="auto" w:fill="FFFFFF"/>
+        <w:tabs>
+          <w:tab w:val="left" w:pos="916"/>
+          <w:tab w:val="left" w:pos="1832"/>
+          <w:tab w:val="left" w:pos="2748"/>
+          <w:tab w:val="left" w:pos="3664"/>
+          <w:tab w:val="left" w:pos="4580"/>
+          <w:tab w:val="left" w:pos="5496"/>
+          <w:tab w:val="left" w:pos="6412"/>
+          <w:tab w:val="left" w:pos="7328"/>
+          <w:tab w:val="left" w:pos="8244"/>
+          <w:tab w:val="left" w:pos="9160"/>
+          <w:tab w:val="left" w:pos="10076"/>
+          <w:tab w:val="left" w:pos="10992"/>
+          <w:tab w:val="left" w:pos="11908"/>
+          <w:tab w:val="left" w:pos="12824"/>
+          <w:tab w:val="left" w:pos="13740"/>
+          <w:tab w:val="left" w:pos="14656"/>
+        </w:tabs>
+        <w:spacing w:after="0" w:line="240" w:lineRule="auto"/>
+        <w:rPr>
+          <w:rFonts w:ascii="Times New Roman" w:eastAsia="Times New Roman" w:hAnsi="Times New Roman" w:cs="Times New Roman"/>
+          <w:color w:val="000000"/>
+          <w:sz w:val="36"/>
+          <w:szCs w:val="36"/>
+          <w:lang w:eastAsia="en-IN"/>
+        </w:rPr>
+      </w:pPr>
+      <w:r>
+        <w:rPr>
+          <w:rFonts w:ascii="Times New Roman" w:eastAsia="Times New Roman" w:hAnsi="Times New Roman" w:cs="Times New Roman"/>
+          <w:color w:val="000000"/>
+          <w:sz w:val="36"/>
+          <w:szCs w:val="36"/>
+          <w:lang w:eastAsia="en-IN"/>
+        </w:rPr>
+        <w:t xml:space="preserve">  one</w:t>
+      </w:r>
+    </w:p>
+    <w:p>
+      <w:pPr>
+        <w:shd w:val="clear" w:color="auto" w:fill="FFFFFF"/>
+        <w:tabs>
+          <w:tab w:val="left" w:pos="916"/>
+          <w:tab w:val="left" w:pos="1832"/>
+          <w:tab w:val="left" w:pos="2748"/>
+          <w:tab w:val="left" w:pos="3664"/>
+          <w:tab w:val="left" w:pos="4580"/>
+          <w:tab w:val="left" w:pos="5496"/>
+          <w:tab w:val="left" w:pos="6412"/>
+          <w:tab w:val="left" w:pos="7328"/>
+          <w:tab w:val="left" w:pos="8244"/>
+          <w:tab w:val="left" w:pos="9160"/>
+          <w:tab w:val="left" w:pos="10076"/>
+          <w:tab w:val="left" w:pos="10992"/>
+          <w:tab w:val="left" w:pos="11908"/>
+          <w:tab w:val="left" w:pos="12824"/>
+          <w:tab w:val="left" w:pos="13740"/>
+          <w:tab w:val="left" w:pos="14656"/>
+        </w:tabs>
+        <w:spacing w:after="0" w:line="240" w:lineRule="auto"/>
+        <w:rPr>
+          <w:rFonts w:ascii="Times New Roman" w:eastAsia="Times New Roman" w:hAnsi="Times New Roman" w:cs="Times New Roman"/>
+          <w:color w:val="000000"/>
+          <w:sz w:val="36"/>
+          <w:szCs w:val="36"/>
+          <w:lang w:eastAsia="en-IN"/>
+        </w:rPr>
+      </w:pPr>
+      <w:r>
+        <w:rPr>
+          <w:rFonts w:ascii="Times New Roman" w:eastAsia="Times New Roman" w:hAnsi="Times New Roman" w:cs="Times New Roman"/>
+          <w:color w:val="000000"/>
+          <w:sz w:val="36"/>
+          <w:szCs w:val="36"/>
+          <w:lang w:eastAsia="en-IN"/>
+        </w:rPr>
+        <w:t xml:space="preserve">  two</w:t>
+      </w:r>
+    </w:p>
+    <w:p>
+      <w:pPr>
+        <w:shd w:val="clear" w:color="auto" w:fill="FFFFFF"/>
+        <w:tabs>
+          <w:tab w:val="left" w:pos="916"/>
+          <w:tab w:val="left" w:pos="1832"/>
+          <w:tab w:val="left" w:pos="2748"/>
+          <w:tab w:val="left" w:pos="3664"/>
+          <w:tab w:val="left" w:pos="4580"/>
+          <w:tab w:val="left" w:pos="5496"/>
+          <w:tab w:val="left" w:pos="6412"/>
+          <w:tab w:val="left" w:pos="7328"/>
+          <w:tab w:val="left" w:pos="8244"/>
+          <w:tab w:val="left" w:pos="9160"/>
+          <w:tab w:val="left" w:pos="10076"/>
+          <w:tab w:val="left" w:pos="10992"/>
+          <w:tab w:val="left" w:pos="11908"/>
+          <w:tab w:val="left" w:pos="12824"/>
+          <w:tab w:val="left" w:pos="13740"/>
+          <w:tab w:val="left" w:pos="14656"/>
+        </w:tabs>
+        <w:spacing w:after="0" w:line="240" w:lineRule="auto"/>
+        <w:rPr>
+          <w:rFonts w:ascii="Times New Roman" w:eastAsia="Times New Roman" w:hAnsi="Times New Roman" w:cs="Times New Roman"/>
+          <w:color w:val="000000"/>
+          <w:sz w:val="36"/>
+          <w:szCs w:val="36"/>
+          <w:lang w:eastAsia="en-IN"/>
+        </w:rPr>
+      </w:pPr>
+      <w:r>
+        <w:rPr>
+          <w:rFonts w:ascii="Times New Roman" w:eastAsia="Times New Roman" w:hAnsi="Times New Roman" w:cs="Times New Roman"/>
+          <w:color w:val="000000"/>
+          <w:sz w:val="36"/>
+          <w:szCs w:val="36"/>
+          <w:lang w:eastAsia="en-IN"/>
+        </w:rPr>
+        <w:t xml:space="preserve">  three</w:t>
+      </w:r>
+    </w:p>
+    <w:p>
+      <w:pPr>
+        <w:shd w:val="clear" w:color="auto" w:fill="FFFFFF"/>
+        <w:tabs>
+          <w:tab w:val="left" w:pos="916"/>
+          <w:tab w:val="left" w:pos="1832"/>
+          <w:tab w:val="left" w:pos="2748"/>
+          <w:tab w:val="left" w:pos="3664"/>
+          <w:tab w:val="left" w:pos="4580"/>
+          <w:tab w:val="left" w:pos="5496"/>
+          <w:tab w:val="left" w:pos="6412"/>
+          <w:tab w:val="left" w:pos="7328"/>
+          <w:tab w:val="left" w:pos="8244"/>
+          <w:tab w:val="left" w:pos="9160"/>
+          <w:tab w:val="left" w:pos="10076"/>
+          <w:tab w:val="left" w:pos="10992"/>
+          <w:tab w:val="left" w:pos="11908"/>
+          <w:tab w:val="left" w:pos="12824"/>
+          <w:tab w:val="left" w:pos="13740"/>
+          <w:tab w:val="left" w:pos="14656"/>
+        </w:tabs>
+        <w:spacing w:after="0" w:line="240" w:lineRule="auto"/>
+        <w:rPr>
+          <w:rFonts w:ascii="Times New Roman" w:eastAsia="Times New Roman" w:hAnsi="Times New Roman" w:cs="Times New Roman"/>
+          <w:color w:val="000000"/>
+          <w:sz w:val="36"/>
+          <w:szCs w:val="36"/>
+          <w:lang w:eastAsia="en-IN"/>
+        </w:rPr>
+      </w:pPr>
+    </w:p>
+    <w:p>
+      <w:pPr>
+        <w:shd w:val="clear" w:color="auto" w:fill="FFFFFF"/>
+        <w:tabs>
+          <w:tab w:val="left" w:pos="916"/>
+          <w:tab w:val="left" w:pos="1832"/>
+          <w:tab w:val="left" w:pos="2748"/>
+          <w:tab w:val="left" w:pos="3664"/>
+          <w:tab w:val="left" w:pos="4580"/>
+          <w:tab w:val="left" w:pos="5496"/>
+          <w:tab w:val="left" w:pos="6412"/>
+          <w:tab w:val="left" w:pos="7328"/>
+          <w:tab w:val="left" w:pos="8244"/>
+          <w:tab w:val="left" w:pos="9160"/>
+          <w:tab w:val="left" w:pos="10076"/>
+          <w:tab w:val="left" w:pos="10992"/>
+          <w:tab w:val="left" w:pos="11908"/>
+          <w:tab w:val="left" w:pos="12824"/>
+          <w:tab w:val="left" w:pos="13740"/>
+          <w:tab w:val="left" w:pos="14656"/>
+        </w:tabs>
+        <w:spacing w:after="0" w:line="240" w:lineRule="auto"/>
+        <w:rPr>
+          <w:rFonts w:ascii="Times New Roman" w:eastAsia="Times New Roman" w:hAnsi="Times New Roman" w:cs="Times New Roman"/>
+          <w:color w:val="000000"/>
+          <w:sz w:val="36"/>
+          <w:szCs w:val="36"/>
+          <w:lang w:eastAsia="en-IN"/>
+        </w:rPr>
+      </w:pPr>
+      <w:r>
+        <w:rPr>
+          <w:rFonts w:ascii="Times New Roman" w:eastAsia="Times New Roman" w:hAnsi="Times New Roman" w:cs="Times New Roman"/>
+          <w:color w:val="000000"/>
+          <w:sz w:val="36"/>
+          <w:szCs w:val="36"/>
+          <w:lang w:eastAsia="en-IN"/>
+        </w:rPr>
+        <w:t xml:space="preserve">6 Send it to </w:t>
+      </w:r>
+      <w:proofErr w:type="spellStart"/>
+      <w:proofErr w:type="gramStart"/>
+      <w:r>
+        <w:rPr>
+          <w:rFonts w:ascii="Times New Roman" w:eastAsia="Times New Roman" w:hAnsi="Times New Roman" w:cs="Times New Roman"/>
+          <w:color w:val="000000"/>
+          <w:sz w:val="36"/>
+          <w:szCs w:val="36"/>
+          <w:lang w:eastAsia="en-IN"/>
+        </w:rPr>
+        <w:t>stagging</w:t>
+      </w:r>
+      <w:proofErr w:type="spellEnd"/>
+      <w:proofErr w:type="gramEnd"/>
+      <w:r>
+        <w:rPr>
+          <w:rFonts w:ascii="Times New Roman" w:eastAsia="Times New Roman" w:hAnsi="Times New Roman" w:cs="Times New Roman"/>
+          <w:color w:val="000000"/>
+          <w:sz w:val="36"/>
+          <w:szCs w:val="36"/>
+          <w:lang w:eastAsia="en-IN"/>
+        </w:rPr>
+        <w:t xml:space="preserve"> area and local repository</w:t>
+      </w:r>
+    </w:p>
+    <w:p>
+      <w:pPr>
+        <w:shd w:val="clear" w:color="auto" w:fill="FFFFFF"/>
+        <w:tabs>
+          <w:tab w:val="left" w:pos="916"/>
+          <w:tab w:val="left" w:pos="1832"/>
+          <w:tab w:val="left" w:pos="2748"/>
+          <w:tab w:val="left" w:pos="3664"/>
+          <w:tab w:val="left" w:pos="4580"/>
+          <w:tab w:val="left" w:pos="5496"/>
+          <w:tab w:val="left" w:pos="6412"/>
+          <w:tab w:val="left" w:pos="7328"/>
+          <w:tab w:val="left" w:pos="8244"/>
+          <w:tab w:val="left" w:pos="9160"/>
+          <w:tab w:val="left" w:pos="10076"/>
+          <w:tab w:val="left" w:pos="10992"/>
+          <w:tab w:val="left" w:pos="11908"/>
+          <w:tab w:val="left" w:pos="12824"/>
+          <w:tab w:val="left" w:pos="13740"/>
+          <w:tab w:val="left" w:pos="14656"/>
+        </w:tabs>
+        <w:spacing w:after="0" w:line="240" w:lineRule="auto"/>
+        <w:rPr>
+          <w:rFonts w:ascii="Times New Roman" w:eastAsia="Times New Roman" w:hAnsi="Times New Roman" w:cs="Times New Roman"/>
+          <w:color w:val="000000"/>
+          <w:sz w:val="36"/>
+          <w:szCs w:val="36"/>
+          <w:lang w:eastAsia="en-IN"/>
+        </w:rPr>
+      </w:pPr>
+      <w:r>
+        <w:rPr>
+          <w:rFonts w:ascii="Times New Roman" w:eastAsia="Times New Roman" w:hAnsi="Times New Roman" w:cs="Times New Roman"/>
+          <w:color w:val="000000"/>
+          <w:sz w:val="36"/>
+          <w:szCs w:val="36"/>
+          <w:lang w:eastAsia="en-IN"/>
+        </w:rPr>
+        <w:t xml:space="preserve">  git </w:t>
+      </w:r>
+      <w:proofErr w:type="gramStart"/>
+      <w:r>
+        <w:rPr>
+          <w:rFonts w:ascii="Times New Roman" w:eastAsia="Times New Roman" w:hAnsi="Times New Roman" w:cs="Times New Roman"/>
+          <w:color w:val="000000"/>
+          <w:sz w:val="36"/>
+          <w:szCs w:val="36"/>
+          <w:lang w:eastAsia="en-IN"/>
+        </w:rPr>
+        <w:t>add .</w:t>
+      </w:r>
+      <w:proofErr w:type="gramEnd"/>
+    </w:p>
+    <w:p>
+      <w:pPr>
+        <w:shd w:val="clear" w:color="auto" w:fill="FFFFFF"/>
+        <w:tabs>
+          <w:tab w:val="left" w:pos="916"/>
+          <w:tab w:val="left" w:pos="1832"/>
+          <w:tab w:val="left" w:pos="2748"/>
+          <w:tab w:val="left" w:pos="3664"/>
+          <w:tab w:val="left" w:pos="4580"/>
+          <w:tab w:val="left" w:pos="5496"/>
+          <w:tab w:val="left" w:pos="6412"/>
+          <w:tab w:val="left" w:pos="7328"/>
+          <w:tab w:val="left" w:pos="8244"/>
+          <w:tab w:val="left" w:pos="9160"/>
+          <w:tab w:val="left" w:pos="10076"/>
+          <w:tab w:val="left" w:pos="10992"/>
+          <w:tab w:val="left" w:pos="11908"/>
+          <w:tab w:val="left" w:pos="12824"/>
+          <w:tab w:val="left" w:pos="13740"/>
+          <w:tab w:val="left" w:pos="14656"/>
+        </w:tabs>
+        <w:spacing w:after="0" w:line="240" w:lineRule="auto"/>
+        <w:rPr>
+          <w:rFonts w:ascii="Times New Roman" w:eastAsia="Times New Roman" w:hAnsi="Times New Roman" w:cs="Times New Roman"/>
+          <w:color w:val="000000"/>
+          <w:sz w:val="36"/>
+          <w:szCs w:val="36"/>
+          <w:lang w:eastAsia="en-IN"/>
+        </w:rPr>
+      </w:pPr>
+      <w:r>
+        <w:rPr>
+          <w:rFonts w:ascii="Times New Roman" w:eastAsia="Times New Roman" w:hAnsi="Times New Roman" w:cs="Times New Roman"/>
+          <w:color w:val="000000"/>
+          <w:sz w:val="36"/>
+          <w:szCs w:val="36"/>
+          <w:lang w:eastAsia="en-IN"/>
+        </w:rPr>
+        <w:t xml:space="preserve">  git commit -m "c"</w:t>
+      </w:r>
+    </w:p>
+    <w:p>
+      <w:pPr>
+        <w:shd w:val="clear" w:color="auto" w:fill="FFFFFF"/>
+        <w:tabs>
+          <w:tab w:val="left" w:pos="916"/>
+          <w:tab w:val="left" w:pos="1832"/>
+          <w:tab w:val="left" w:pos="2748"/>
+          <w:tab w:val="left" w:pos="3664"/>
+          <w:tab w:val="left" w:pos="4580"/>
+          <w:tab w:val="left" w:pos="5496"/>
+          <w:tab w:val="left" w:pos="6412"/>
+          <w:tab w:val="left" w:pos="7328"/>
+          <w:tab w:val="left" w:pos="8244"/>
+          <w:tab w:val="left" w:pos="9160"/>
+          <w:tab w:val="left" w:pos="10076"/>
+          <w:tab w:val="left" w:pos="10992"/>
+          <w:tab w:val="left" w:pos="11908"/>
+          <w:tab w:val="left" w:pos="12824"/>
+          <w:tab w:val="left" w:pos="13740"/>
+          <w:tab w:val="left" w:pos="14656"/>
+        </w:tabs>
+        <w:spacing w:after="0" w:line="240" w:lineRule="auto"/>
+        <w:rPr>
+          <w:rFonts w:ascii="Times New Roman" w:eastAsia="Times New Roman" w:hAnsi="Times New Roman" w:cs="Times New Roman"/>
+          <w:color w:val="000000"/>
+          <w:sz w:val="36"/>
+          <w:szCs w:val="36"/>
+          <w:lang w:eastAsia="en-IN"/>
+        </w:rPr>
+      </w:pPr>
+    </w:p>
+    <w:p>
+      <w:pPr>
+        <w:shd w:val="clear" w:color="auto" w:fill="FFFFFF"/>
+        <w:tabs>
+          <w:tab w:val="left" w:pos="916"/>
+          <w:tab w:val="left" w:pos="1832"/>
+          <w:tab w:val="left" w:pos="2748"/>
+          <w:tab w:val="left" w:pos="3664"/>
+          <w:tab w:val="left" w:pos="4580"/>
+          <w:tab w:val="left" w:pos="5496"/>
+          <w:tab w:val="left" w:pos="6412"/>
+          <w:tab w:val="left" w:pos="7328"/>
+          <w:tab w:val="left" w:pos="8244"/>
+          <w:tab w:val="left" w:pos="9160"/>
+          <w:tab w:val="left" w:pos="10076"/>
+          <w:tab w:val="left" w:pos="10992"/>
+          <w:tab w:val="left" w:pos="11908"/>
+          <w:tab w:val="left" w:pos="12824"/>
+          <w:tab w:val="left" w:pos="13740"/>
+          <w:tab w:val="left" w:pos="14656"/>
+        </w:tabs>
+        <w:spacing w:after="0" w:line="240" w:lineRule="auto"/>
+        <w:rPr>
+          <w:rFonts w:ascii="Times New Roman" w:eastAsia="Times New Roman" w:hAnsi="Times New Roman" w:cs="Times New Roman"/>
+          <w:color w:val="000000"/>
+          <w:sz w:val="36"/>
+          <w:szCs w:val="36"/>
+          <w:lang w:eastAsia="en-IN"/>
+        </w:rPr>
+      </w:pPr>
+      <w:r>
+        <w:rPr>
+          <w:rFonts w:ascii="Times New Roman" w:eastAsia="Times New Roman" w:hAnsi="Times New Roman" w:cs="Times New Roman"/>
+          <w:color w:val="000000"/>
+          <w:sz w:val="36"/>
+          <w:szCs w:val="36"/>
+          <w:lang w:eastAsia="en-IN"/>
+        </w:rPr>
+        <w:t>7 Check the commit history</w:t>
+      </w:r>
+    </w:p>
+    <w:p>
+      <w:pPr>
+        <w:shd w:val="clear" w:color="auto" w:fill="FFFFFF"/>
+        <w:tabs>
+          <w:tab w:val="left" w:pos="916"/>
+          <w:tab w:val="left" w:pos="1832"/>
+          <w:tab w:val="left" w:pos="2748"/>
+          <w:tab w:val="left" w:pos="3664"/>
+          <w:tab w:val="left" w:pos="4580"/>
+          <w:tab w:val="left" w:pos="5496"/>
+          <w:tab w:val="left" w:pos="6412"/>
+          <w:tab w:val="left" w:pos="7328"/>
+          <w:tab w:val="left" w:pos="8244"/>
+          <w:tab w:val="left" w:pos="9160"/>
+          <w:tab w:val="left" w:pos="10076"/>
+          <w:tab w:val="left" w:pos="10992"/>
+          <w:tab w:val="left" w:pos="11908"/>
+          <w:tab w:val="left" w:pos="12824"/>
+          <w:tab w:val="left" w:pos="13740"/>
+          <w:tab w:val="left" w:pos="14656"/>
+        </w:tabs>
+        <w:spacing w:after="0" w:line="240" w:lineRule="auto"/>
+        <w:rPr>
+          <w:rFonts w:ascii="Times New Roman" w:eastAsia="Times New Roman" w:hAnsi="Times New Roman" w:cs="Times New Roman"/>
+          <w:color w:val="000000"/>
+          <w:sz w:val="36"/>
+          <w:szCs w:val="36"/>
+          <w:lang w:eastAsia="en-IN"/>
+        </w:rPr>
+      </w:pPr>
+      <w:r>
+        <w:rPr>
+          <w:rFonts w:ascii="Times New Roman" w:eastAsia="Times New Roman" w:hAnsi="Times New Roman" w:cs="Times New Roman"/>
+          <w:color w:val="000000"/>
+          <w:sz w:val="36"/>
+          <w:szCs w:val="36"/>
+          <w:lang w:eastAsia="en-IN"/>
+        </w:rPr>
+        <w:t xml:space="preserve">  git log --</w:t>
+      </w:r>
+      <w:proofErr w:type="spellStart"/>
+      <w:r>
+        <w:rPr>
+          <w:rFonts w:ascii="Times New Roman" w:eastAsia="Times New Roman" w:hAnsi="Times New Roman" w:cs="Times New Roman"/>
+          <w:color w:val="000000"/>
+          <w:sz w:val="36"/>
+          <w:szCs w:val="36"/>
+          <w:lang w:eastAsia="en-IN"/>
+        </w:rPr>
+        <w:t>oneline</w:t>
+      </w:r>
+      <w:proofErr w:type="spellEnd"/>
+    </w:p>
+    <w:p>
+      <w:pPr>
+        <w:shd w:val="clear" w:color="auto" w:fill="FFFFFF"/>
+        <w:tabs>
+          <w:tab w:val="left" w:pos="916"/>
+          <w:tab w:val="left" w:pos="1832"/>
+          <w:tab w:val="left" w:pos="2748"/>
+          <w:tab w:val="left" w:pos="3664"/>
+          <w:tab w:val="left" w:pos="4580"/>
+          <w:tab w:val="left" w:pos="5496"/>
+          <w:tab w:val="left" w:pos="6412"/>
+          <w:tab w:val="left" w:pos="7328"/>
+          <w:tab w:val="left" w:pos="8244"/>
+          <w:tab w:val="left" w:pos="9160"/>
+          <w:tab w:val="left" w:pos="10076"/>
+          <w:tab w:val="left" w:pos="10992"/>
+          <w:tab w:val="left" w:pos="11908"/>
+          <w:tab w:val="left" w:pos="12824"/>
+          <w:tab w:val="left" w:pos="13740"/>
+          <w:tab w:val="left" w:pos="14656"/>
+        </w:tabs>
+        <w:spacing w:after="0" w:line="240" w:lineRule="auto"/>
+        <w:rPr>
+          <w:rFonts w:ascii="Times New Roman" w:eastAsia="Times New Roman" w:hAnsi="Times New Roman" w:cs="Times New Roman"/>
+          <w:color w:val="000000"/>
+          <w:sz w:val="36"/>
+          <w:szCs w:val="36"/>
+          <w:lang w:eastAsia="en-IN"/>
+        </w:rPr>
+      </w:pPr>
+    </w:p>
+    <w:p>
+      <w:pPr>
+        <w:shd w:val="clear" w:color="auto" w:fill="FFFFFF"/>
+        <w:tabs>
+          <w:tab w:val="left" w:pos="916"/>
+          <w:tab w:val="left" w:pos="1832"/>
+          <w:tab w:val="left" w:pos="2748"/>
+          <w:tab w:val="left" w:pos="3664"/>
+          <w:tab w:val="left" w:pos="4580"/>
+          <w:tab w:val="left" w:pos="5496"/>
+          <w:tab w:val="left" w:pos="6412"/>
+          <w:tab w:val="left" w:pos="7328"/>
+          <w:tab w:val="left" w:pos="8244"/>
+          <w:tab w:val="left" w:pos="9160"/>
+          <w:tab w:val="left" w:pos="10076"/>
+          <w:tab w:val="left" w:pos="10992"/>
+          <w:tab w:val="left" w:pos="11908"/>
+          <w:tab w:val="left" w:pos="12824"/>
+          <w:tab w:val="left" w:pos="13740"/>
+          <w:tab w:val="left" w:pos="14656"/>
+        </w:tabs>
+        <w:spacing w:after="0" w:line="240" w:lineRule="auto"/>
+        <w:rPr>
+          <w:rFonts w:ascii="Times New Roman" w:eastAsia="Times New Roman" w:hAnsi="Times New Roman" w:cs="Times New Roman"/>
+          <w:color w:val="000000"/>
+          <w:sz w:val="36"/>
+          <w:szCs w:val="36"/>
+          <w:lang w:eastAsia="en-IN"/>
+        </w:rPr>
+      </w:pPr>
+      <w:r>
+        <w:rPr>
+          <w:rFonts w:ascii="Times New Roman" w:eastAsia="Times New Roman" w:hAnsi="Times New Roman" w:cs="Times New Roman"/>
+          <w:color w:val="000000"/>
+          <w:sz w:val="36"/>
+          <w:szCs w:val="36"/>
+          <w:lang w:eastAsia="en-IN"/>
+        </w:rPr>
+        <w:t>8 To move to an older version example b version</w:t>
+      </w:r>
+    </w:p>
+    <w:p>
+      <w:pPr>
+        <w:shd w:val="clear" w:color="auto" w:fill="FFFFFF"/>
+        <w:tabs>
+          <w:tab w:val="left" w:pos="916"/>
+          <w:tab w:val="left" w:pos="1832"/>
+          <w:tab w:val="left" w:pos="2748"/>
+          <w:tab w:val="left" w:pos="3664"/>
+          <w:tab w:val="left" w:pos="4580"/>
+          <w:tab w:val="left" w:pos="5496"/>
+          <w:tab w:val="left" w:pos="6412"/>
+          <w:tab w:val="left" w:pos="7328"/>
+          <w:tab w:val="left" w:pos="8244"/>
+          <w:tab w:val="left" w:pos="9160"/>
+          <w:tab w:val="left" w:pos="10076"/>
+          <w:tab w:val="left" w:pos="10992"/>
+          <w:tab w:val="left" w:pos="11908"/>
+          <w:tab w:val="left" w:pos="12824"/>
+          <w:tab w:val="left" w:pos="13740"/>
+          <w:tab w:val="left" w:pos="14656"/>
+        </w:tabs>
+        <w:spacing w:after="0" w:line="240" w:lineRule="auto"/>
+        <w:rPr>
+          <w:rFonts w:ascii="Times New Roman" w:eastAsia="Times New Roman" w:hAnsi="Times New Roman" w:cs="Times New Roman"/>
+          <w:color w:val="000000"/>
+          <w:sz w:val="36"/>
+          <w:szCs w:val="36"/>
+          <w:lang w:eastAsia="en-IN"/>
+        </w:rPr>
+      </w:pPr>
+      <w:r>
+        <w:rPr>
+          <w:rFonts w:ascii="Times New Roman" w:eastAsia="Times New Roman" w:hAnsi="Times New Roman" w:cs="Times New Roman"/>
+          <w:color w:val="000000"/>
+          <w:sz w:val="36"/>
+          <w:szCs w:val="36"/>
+          <w:lang w:eastAsia="en-IN"/>
+        </w:rPr>
+        <w:t xml:space="preserve">  git reset --hard b_commit_id_from_step7</w:t>
+      </w:r>
+    </w:p>
+    <w:p>
+      <w:pPr>
+        <w:shd w:val="clear" w:color="auto" w:fill="FFFFFF"/>
+        <w:tabs>
+          <w:tab w:val="left" w:pos="916"/>
+          <w:tab w:val="left" w:pos="1832"/>
+          <w:tab w:val="left" w:pos="2748"/>
+          <w:tab w:val="left" w:pos="3664"/>
+          <w:tab w:val="left" w:pos="4580"/>
+          <w:tab w:val="left" w:pos="5496"/>
+          <w:tab w:val="left" w:pos="6412"/>
+          <w:tab w:val="left" w:pos="7328"/>
+          <w:tab w:val="left" w:pos="8244"/>
+          <w:tab w:val="left" w:pos="9160"/>
+          <w:tab w:val="left" w:pos="10076"/>
+          <w:tab w:val="left" w:pos="10992"/>
+          <w:tab w:val="left" w:pos="11908"/>
+          <w:tab w:val="left" w:pos="12824"/>
+          <w:tab w:val="left" w:pos="13740"/>
+          <w:tab w:val="left" w:pos="14656"/>
+        </w:tabs>
+        <w:spacing w:after="0" w:line="240" w:lineRule="auto"/>
+        <w:rPr>
+          <w:rFonts w:ascii="Times New Roman" w:eastAsia="Times New Roman" w:hAnsi="Times New Roman" w:cs="Times New Roman"/>
+          <w:color w:val="000000"/>
+          <w:sz w:val="36"/>
+          <w:szCs w:val="36"/>
+          <w:lang w:eastAsia="en-IN"/>
+        </w:rPr>
+      </w:pPr>
+    </w:p>
+    <w:p>
+      <w:pPr>
+        <w:shd w:val="clear" w:color="auto" w:fill="FFFFFF"/>
+        <w:tabs>
+          <w:tab w:val="left" w:pos="916"/>
+          <w:tab w:val="left" w:pos="1832"/>
+          <w:tab w:val="left" w:pos="2748"/>
+          <w:tab w:val="left" w:pos="3664"/>
+          <w:tab w:val="left" w:pos="4580"/>
+          <w:tab w:val="left" w:pos="5496"/>
+          <w:tab w:val="left" w:pos="6412"/>
+          <w:tab w:val="left" w:pos="7328"/>
+          <w:tab w:val="left" w:pos="8244"/>
+          <w:tab w:val="left" w:pos="9160"/>
+          <w:tab w:val="left" w:pos="10076"/>
+          <w:tab w:val="left" w:pos="10992"/>
+          <w:tab w:val="left" w:pos="11908"/>
+          <w:tab w:val="left" w:pos="12824"/>
+          <w:tab w:val="left" w:pos="13740"/>
+          <w:tab w:val="left" w:pos="14656"/>
+        </w:tabs>
+        <w:spacing w:after="0" w:line="240" w:lineRule="auto"/>
+        <w:rPr>
+          <w:rFonts w:ascii="Times New Roman" w:eastAsia="Times New Roman" w:hAnsi="Times New Roman" w:cs="Times New Roman"/>
+          <w:color w:val="000000"/>
+          <w:sz w:val="36"/>
+          <w:szCs w:val="36"/>
+          <w:lang w:eastAsia="en-IN"/>
+        </w:rPr>
+      </w:pPr>
+    </w:p>
+    <w:p>
+      <w:pPr>
+        <w:shd w:val="clear" w:color="auto" w:fill="FFFFFF"/>
+        <w:tabs>
+          <w:tab w:val="left" w:pos="916"/>
+          <w:tab w:val="left" w:pos="1832"/>
+          <w:tab w:val="left" w:pos="2748"/>
+          <w:tab w:val="left" w:pos="3664"/>
+          <w:tab w:val="left" w:pos="4580"/>
+          <w:tab w:val="left" w:pos="5496"/>
+          <w:tab w:val="left" w:pos="6412"/>
+          <w:tab w:val="left" w:pos="7328"/>
+          <w:tab w:val="left" w:pos="8244"/>
+          <w:tab w:val="left" w:pos="9160"/>
+          <w:tab w:val="left" w:pos="10076"/>
+          <w:tab w:val="left" w:pos="10992"/>
+          <w:tab w:val="left" w:pos="11908"/>
+          <w:tab w:val="left" w:pos="12824"/>
+          <w:tab w:val="left" w:pos="13740"/>
+          <w:tab w:val="left" w:pos="14656"/>
+        </w:tabs>
+        <w:spacing w:after="0" w:line="240" w:lineRule="auto"/>
+        <w:rPr>
+          <w:rFonts w:ascii="Times New Roman" w:eastAsia="Times New Roman" w:hAnsi="Times New Roman" w:cs="Times New Roman"/>
+          <w:color w:val="000000"/>
+          <w:sz w:val="36"/>
+          <w:szCs w:val="36"/>
+          <w:lang w:eastAsia="en-IN"/>
+        </w:rPr>
+      </w:pPr>
+      <w:r>
+        <w:rPr>
+          <w:rFonts w:ascii="Times New Roman" w:eastAsia="Times New Roman" w:hAnsi="Times New Roman" w:cs="Times New Roman"/>
+          <w:color w:val="000000"/>
+          <w:sz w:val="36"/>
+          <w:szCs w:val="36"/>
+          <w:lang w:eastAsia="en-IN"/>
+        </w:rPr>
+        <w:t xml:space="preserve">Soft Reset will move the git one step back </w:t>
+      </w:r>
+      <w:proofErr w:type="spellStart"/>
+      <w:proofErr w:type="gramStart"/>
+      <w:r>
+        <w:rPr>
+          <w:rFonts w:ascii="Times New Roman" w:eastAsia="Times New Roman" w:hAnsi="Times New Roman" w:cs="Times New Roman"/>
+          <w:color w:val="000000"/>
+          <w:sz w:val="36"/>
+          <w:szCs w:val="36"/>
+          <w:lang w:eastAsia="en-IN"/>
+        </w:rPr>
+        <w:t>ie</w:t>
+      </w:r>
+      <w:proofErr w:type="spellEnd"/>
+      <w:proofErr w:type="gramEnd"/>
+      <w:r>
+        <w:rPr>
+          <w:rFonts w:ascii="Times New Roman" w:eastAsia="Times New Roman" w:hAnsi="Times New Roman" w:cs="Times New Roman"/>
+          <w:color w:val="000000"/>
+          <w:sz w:val="36"/>
+          <w:szCs w:val="36"/>
+          <w:lang w:eastAsia="en-IN"/>
+        </w:rPr>
+        <w:t xml:space="preserve"> we will see the files as</w:t>
+      </w:r>
+    </w:p>
+    <w:p>
+      <w:pPr>
+        <w:shd w:val="clear" w:color="auto" w:fill="FFFFFF"/>
+        <w:tabs>
+          <w:tab w:val="left" w:pos="916"/>
+          <w:tab w:val="left" w:pos="1832"/>
+          <w:tab w:val="left" w:pos="2748"/>
+          <w:tab w:val="left" w:pos="3664"/>
+          <w:tab w:val="left" w:pos="4580"/>
+          <w:tab w:val="left" w:pos="5496"/>
+          <w:tab w:val="left" w:pos="6412"/>
+          <w:tab w:val="left" w:pos="7328"/>
+          <w:tab w:val="left" w:pos="8244"/>
+          <w:tab w:val="left" w:pos="9160"/>
+          <w:tab w:val="left" w:pos="10076"/>
+          <w:tab w:val="left" w:pos="10992"/>
+          <w:tab w:val="left" w:pos="11908"/>
+          <w:tab w:val="left" w:pos="12824"/>
+          <w:tab w:val="left" w:pos="13740"/>
+          <w:tab w:val="left" w:pos="14656"/>
+        </w:tabs>
+        <w:spacing w:after="0" w:line="240" w:lineRule="auto"/>
+        <w:rPr>
+          <w:rFonts w:ascii="Times New Roman" w:eastAsia="Times New Roman" w:hAnsi="Times New Roman" w:cs="Times New Roman"/>
+          <w:color w:val="000000"/>
+          <w:sz w:val="36"/>
+          <w:szCs w:val="36"/>
+          <w:lang w:eastAsia="en-IN"/>
+        </w:rPr>
+      </w:pPr>
+      <w:r>
+        <w:rPr>
+          <w:rFonts w:ascii="Times New Roman" w:eastAsia="Times New Roman" w:hAnsi="Times New Roman" w:cs="Times New Roman"/>
+          <w:color w:val="000000"/>
+          <w:sz w:val="36"/>
+          <w:szCs w:val="36"/>
+          <w:lang w:eastAsia="en-IN"/>
+        </w:rPr>
+        <w:t xml:space="preserve">present in the stagging </w:t>
+      </w:r>
+      <w:proofErr w:type="spellStart"/>
+      <w:r>
+        <w:rPr>
+          <w:rFonts w:ascii="Times New Roman" w:eastAsia="Times New Roman" w:hAnsi="Times New Roman" w:cs="Times New Roman"/>
+          <w:color w:val="000000"/>
+          <w:sz w:val="36"/>
+          <w:szCs w:val="36"/>
+          <w:lang w:eastAsia="en-IN"/>
+        </w:rPr>
+        <w:t>ares</w:t>
+      </w:r>
+      <w:proofErr w:type="spellEnd"/>
+    </w:p>
+    <w:p>
+      <w:pPr>
+        <w:shd w:val="clear" w:color="auto" w:fill="FFFFFF"/>
+        <w:tabs>
+          <w:tab w:val="left" w:pos="916"/>
+          <w:tab w:val="left" w:pos="1832"/>
+          <w:tab w:val="left" w:pos="2748"/>
+          <w:tab w:val="left" w:pos="3664"/>
+          <w:tab w:val="left" w:pos="4580"/>
+          <w:tab w:val="left" w:pos="5496"/>
+          <w:tab w:val="left" w:pos="6412"/>
+          <w:tab w:val="left" w:pos="7328"/>
+          <w:tab w:val="left" w:pos="8244"/>
+          <w:tab w:val="left" w:pos="9160"/>
+          <w:tab w:val="left" w:pos="10076"/>
+          <w:tab w:val="left" w:pos="10992"/>
+          <w:tab w:val="left" w:pos="11908"/>
+          <w:tab w:val="left" w:pos="12824"/>
+          <w:tab w:val="left" w:pos="13740"/>
+          <w:tab w:val="left" w:pos="14656"/>
+        </w:tabs>
+        <w:spacing w:after="0" w:line="240" w:lineRule="auto"/>
+        <w:rPr>
+          <w:rFonts w:ascii="Times New Roman" w:eastAsia="Times New Roman" w:hAnsi="Times New Roman" w:cs="Times New Roman"/>
+          <w:color w:val="000000"/>
+          <w:sz w:val="36"/>
+          <w:szCs w:val="36"/>
+          <w:lang w:eastAsia="en-IN"/>
+        </w:rPr>
+      </w:pPr>
+      <w:r>
+        <w:rPr>
+          <w:rFonts w:ascii="Times New Roman" w:eastAsia="Times New Roman" w:hAnsi="Times New Roman" w:cs="Times New Roman"/>
+          <w:color w:val="000000"/>
+          <w:sz w:val="36"/>
+          <w:szCs w:val="36"/>
+          <w:lang w:eastAsia="en-IN"/>
+        </w:rPr>
+        <w:t xml:space="preserve">git reset --soft </w:t>
+      </w:r>
+      <w:proofErr w:type="spellStart"/>
+      <w:r>
+        <w:rPr>
+          <w:rFonts w:ascii="Times New Roman" w:eastAsia="Times New Roman" w:hAnsi="Times New Roman" w:cs="Times New Roman"/>
+          <w:color w:val="000000"/>
+          <w:sz w:val="36"/>
+          <w:szCs w:val="36"/>
+          <w:lang w:eastAsia="en-IN"/>
+        </w:rPr>
+        <w:t>older_commit_id</w:t>
+      </w:r>
+      <w:proofErr w:type="spellEnd"/>
+    </w:p>
+    <w:p>
+      <w:pPr>
+        <w:shd w:val="clear" w:color="auto" w:fill="FFFFFF"/>
+        <w:tabs>
+          <w:tab w:val="left" w:pos="916"/>
+          <w:tab w:val="left" w:pos="1832"/>
+          <w:tab w:val="left" w:pos="2748"/>
+          <w:tab w:val="left" w:pos="3664"/>
+          <w:tab w:val="left" w:pos="4580"/>
+          <w:tab w:val="left" w:pos="5496"/>
+          <w:tab w:val="left" w:pos="6412"/>
+          <w:tab w:val="left" w:pos="7328"/>
+          <w:tab w:val="left" w:pos="8244"/>
+          <w:tab w:val="left" w:pos="9160"/>
+          <w:tab w:val="left" w:pos="10076"/>
+          <w:tab w:val="left" w:pos="10992"/>
+          <w:tab w:val="left" w:pos="11908"/>
+          <w:tab w:val="left" w:pos="12824"/>
+          <w:tab w:val="left" w:pos="13740"/>
+          <w:tab w:val="left" w:pos="14656"/>
+        </w:tabs>
+        <w:spacing w:after="0" w:line="240" w:lineRule="auto"/>
+        <w:rPr>
+          <w:rFonts w:ascii="Times New Roman" w:eastAsia="Times New Roman" w:hAnsi="Times New Roman" w:cs="Times New Roman"/>
+          <w:color w:val="000000"/>
+          <w:sz w:val="36"/>
+          <w:szCs w:val="36"/>
+          <w:lang w:eastAsia="en-IN"/>
+        </w:rPr>
+      </w:pPr>
+    </w:p>
+    <w:p>
+      <w:pPr>
+        <w:shd w:val="clear" w:color="auto" w:fill="FFFFFF"/>
+        <w:tabs>
+          <w:tab w:val="left" w:pos="916"/>
+          <w:tab w:val="left" w:pos="1832"/>
+          <w:tab w:val="left" w:pos="2748"/>
+          <w:tab w:val="left" w:pos="3664"/>
+          <w:tab w:val="left" w:pos="4580"/>
+          <w:tab w:val="left" w:pos="5496"/>
+          <w:tab w:val="left" w:pos="6412"/>
+          <w:tab w:val="left" w:pos="7328"/>
+          <w:tab w:val="left" w:pos="8244"/>
+          <w:tab w:val="left" w:pos="9160"/>
+          <w:tab w:val="left" w:pos="10076"/>
+          <w:tab w:val="left" w:pos="10992"/>
+          <w:tab w:val="left" w:pos="11908"/>
+          <w:tab w:val="left" w:pos="12824"/>
+          <w:tab w:val="left" w:pos="13740"/>
+          <w:tab w:val="left" w:pos="14656"/>
+        </w:tabs>
+        <w:spacing w:after="0" w:line="240" w:lineRule="auto"/>
+        <w:rPr>
+          <w:rFonts w:ascii="Times New Roman" w:eastAsia="Times New Roman" w:hAnsi="Times New Roman" w:cs="Times New Roman"/>
+          <w:color w:val="000000"/>
+          <w:sz w:val="36"/>
+          <w:szCs w:val="36"/>
+          <w:lang w:eastAsia="en-IN"/>
+        </w:rPr>
+      </w:pPr>
+      <w:r>
+        <w:rPr>
+          <w:rFonts w:ascii="Times New Roman" w:eastAsia="Times New Roman" w:hAnsi="Times New Roman" w:cs="Times New Roman"/>
+          <w:color w:val="000000"/>
+          <w:sz w:val="36"/>
+          <w:szCs w:val="36"/>
+          <w:lang w:eastAsia="en-IN"/>
+        </w:rPr>
+        <w:t xml:space="preserve">Mixed Reset will move the git two steps back </w:t>
+      </w:r>
+      <w:proofErr w:type="spellStart"/>
+      <w:proofErr w:type="gramStart"/>
+      <w:r>
+        <w:rPr>
+          <w:rFonts w:ascii="Times New Roman" w:eastAsia="Times New Roman" w:hAnsi="Times New Roman" w:cs="Times New Roman"/>
+          <w:color w:val="000000"/>
+          <w:sz w:val="36"/>
+          <w:szCs w:val="36"/>
+          <w:lang w:eastAsia="en-IN"/>
+        </w:rPr>
+        <w:t>ie</w:t>
+      </w:r>
+      <w:proofErr w:type="spellEnd"/>
+      <w:proofErr w:type="gramEnd"/>
+      <w:r>
+        <w:rPr>
+          <w:rFonts w:ascii="Times New Roman" w:eastAsia="Times New Roman" w:hAnsi="Times New Roman" w:cs="Times New Roman"/>
+          <w:color w:val="000000"/>
+          <w:sz w:val="36"/>
+          <w:szCs w:val="36"/>
+          <w:lang w:eastAsia="en-IN"/>
+        </w:rPr>
+        <w:t xml:space="preserve"> we will see the files</w:t>
+      </w:r>
+    </w:p>
+    <w:p>
+      <w:pPr>
+        <w:shd w:val="clear" w:color="auto" w:fill="FFFFFF"/>
+        <w:tabs>
+          <w:tab w:val="left" w:pos="916"/>
+          <w:tab w:val="left" w:pos="1832"/>
+          <w:tab w:val="left" w:pos="2748"/>
+          <w:tab w:val="left" w:pos="3664"/>
+          <w:tab w:val="left" w:pos="4580"/>
+          <w:tab w:val="left" w:pos="5496"/>
+          <w:tab w:val="left" w:pos="6412"/>
+          <w:tab w:val="left" w:pos="7328"/>
+          <w:tab w:val="left" w:pos="8244"/>
+          <w:tab w:val="left" w:pos="9160"/>
+          <w:tab w:val="left" w:pos="10076"/>
+          <w:tab w:val="left" w:pos="10992"/>
+          <w:tab w:val="left" w:pos="11908"/>
+          <w:tab w:val="left" w:pos="12824"/>
+          <w:tab w:val="left" w:pos="13740"/>
+          <w:tab w:val="left" w:pos="14656"/>
+        </w:tabs>
+        <w:spacing w:after="0" w:line="240" w:lineRule="auto"/>
+        <w:rPr>
+          <w:rFonts w:ascii="Times New Roman" w:eastAsia="Times New Roman" w:hAnsi="Times New Roman" w:cs="Times New Roman"/>
+          <w:color w:val="000000"/>
+          <w:sz w:val="36"/>
+          <w:szCs w:val="36"/>
+          <w:lang w:eastAsia="en-IN"/>
+        </w:rPr>
+      </w:pPr>
+      <w:r>
+        <w:rPr>
+          <w:rFonts w:ascii="Times New Roman" w:eastAsia="Times New Roman" w:hAnsi="Times New Roman" w:cs="Times New Roman"/>
+          <w:color w:val="000000"/>
+          <w:sz w:val="36"/>
+          <w:szCs w:val="36"/>
+          <w:lang w:eastAsia="en-IN"/>
+        </w:rPr>
+        <w:t>as present in untracked/modified section</w:t>
+      </w:r>
+    </w:p>
+    <w:p>
+      <w:pPr>
+        <w:shd w:val="clear" w:color="auto" w:fill="FFFFFF"/>
+        <w:tabs>
+          <w:tab w:val="left" w:pos="916"/>
+          <w:tab w:val="left" w:pos="1832"/>
+          <w:tab w:val="left" w:pos="2748"/>
+          <w:tab w:val="left" w:pos="3664"/>
+          <w:tab w:val="left" w:pos="4580"/>
+          <w:tab w:val="left" w:pos="5496"/>
+          <w:tab w:val="left" w:pos="6412"/>
+          <w:tab w:val="left" w:pos="7328"/>
+          <w:tab w:val="left" w:pos="8244"/>
+          <w:tab w:val="left" w:pos="9160"/>
+          <w:tab w:val="left" w:pos="10076"/>
+          <w:tab w:val="left" w:pos="10992"/>
+          <w:tab w:val="left" w:pos="11908"/>
+          <w:tab w:val="left" w:pos="12824"/>
+          <w:tab w:val="left" w:pos="13740"/>
+          <w:tab w:val="left" w:pos="14656"/>
+        </w:tabs>
+        <w:spacing w:after="0" w:line="240" w:lineRule="auto"/>
+        <w:rPr>
+          <w:rFonts w:ascii="Times New Roman" w:eastAsia="Times New Roman" w:hAnsi="Times New Roman" w:cs="Times New Roman"/>
+          <w:color w:val="000000"/>
+          <w:sz w:val="36"/>
+          <w:szCs w:val="36"/>
+          <w:lang w:eastAsia="en-IN"/>
+        </w:rPr>
+      </w:pPr>
+      <w:r>
+        <w:rPr>
+          <w:rFonts w:ascii="Times New Roman" w:eastAsia="Times New Roman" w:hAnsi="Times New Roman" w:cs="Times New Roman"/>
+          <w:color w:val="000000"/>
+          <w:sz w:val="36"/>
+          <w:szCs w:val="36"/>
+          <w:lang w:eastAsia="en-IN"/>
+        </w:rPr>
+        <w:t xml:space="preserve">git reset --soft </w:t>
+      </w:r>
+      <w:proofErr w:type="spellStart"/>
+      <w:r>
+        <w:rPr>
+          <w:rFonts w:ascii="Times New Roman" w:eastAsia="Times New Roman" w:hAnsi="Times New Roman" w:cs="Times New Roman"/>
+          <w:color w:val="000000"/>
+          <w:sz w:val="36"/>
+          <w:szCs w:val="36"/>
+          <w:lang w:eastAsia="en-IN"/>
+        </w:rPr>
+        <w:t>mixed_commit_id</w:t>
+      </w:r>
+      <w:proofErr w:type="spellEnd"/>
     </w:p>
     <w:p>
       <w:pPr>

</xml_diff>